<commit_message>
Nao revisei as alterações
</commit_message>
<xml_diff>
--- a/Análise teórica e experimental de algoritmos final.docx
+++ b/Análise teórica e experimental de algoritmos final.docx
@@ -542,14 +542,10 @@
     <w:p>
       <w:pPr>
         <w:widowControl/>
-        <w:tabs>
-          <w:tab w:val="left" w:pos="720"/>
-        </w:tabs>
         <w:rPr>
           <w:rFonts w:eastAsia="Times New Roman" w:cs="Times New Roman"/>
           <w:color w:val="auto"/>
           <w:szCs w:val="20"/>
-          <w:lang w:val="en-US"/>
         </w:rPr>
       </w:pPr>
       <w:r>
@@ -573,110 +569,95 @@
           <w:rFonts w:eastAsia="Times New Roman" w:cs="Times New Roman"/>
           <w:color w:val="auto"/>
           <w:szCs w:val="20"/>
-          <w:lang w:val="en-US"/>
-        </w:rPr>
-        <w:t xml:space="preserve">Com </w:t>
-      </w:r>
-      <w:proofErr w:type="spellStart"/>
+        </w:rPr>
+        <w:t>Com isso, foi</w:t>
+      </w:r>
       <w:r>
         <w:rPr>
           <w:rFonts w:eastAsia="Times New Roman" w:cs="Times New Roman"/>
           <w:color w:val="auto"/>
           <w:szCs w:val="20"/>
-          <w:lang w:val="en-US"/>
-        </w:rPr>
-        <w:t>isso</w:t>
-      </w:r>
-      <w:proofErr w:type="spellEnd"/>
+        </w:rPr>
+        <w:t xml:space="preserve"> exercitado o método científico na análise por meio da comparação teórica e experimental de algoritmos</w:t>
+      </w:r>
       <w:r>
         <w:rPr>
           <w:rFonts w:eastAsia="Times New Roman" w:cs="Times New Roman"/>
           <w:color w:val="auto"/>
           <w:szCs w:val="20"/>
-          <w:lang w:val="en-US"/>
-        </w:rPr>
-        <w:t xml:space="preserve">, </w:t>
-      </w:r>
-      <w:proofErr w:type="spellStart"/>
+        </w:rPr>
+        <w:t xml:space="preserve"> selecionados</w:t>
+      </w:r>
       <w:r>
         <w:rPr>
           <w:rFonts w:eastAsia="Times New Roman" w:cs="Times New Roman"/>
           <w:color w:val="auto"/>
           <w:szCs w:val="20"/>
-          <w:lang w:val="en-US"/>
-        </w:rPr>
-        <w:t>foi</w:t>
-      </w:r>
-      <w:proofErr w:type="spellEnd"/>
-      <w:r>
+        </w:rPr>
+        <w:t>.</w:t>
+      </w:r>
+    </w:p>
+    <w:p>
+      <w:pPr>
+        <w:widowControl/>
         <w:rPr>
           <w:rFonts w:eastAsia="Times New Roman" w:cs="Times New Roman"/>
           <w:color w:val="auto"/>
           <w:szCs w:val="20"/>
-          <w:lang w:val="en-US"/>
-        </w:rPr>
-        <w:t xml:space="preserve"> </w:t>
-      </w:r>
-      <w:proofErr w:type="spellStart"/>
+        </w:rPr>
+      </w:pPr>
       <w:r>
         <w:rPr>
           <w:rFonts w:eastAsia="Times New Roman" w:cs="Times New Roman"/>
           <w:color w:val="auto"/>
           <w:szCs w:val="20"/>
-          <w:lang w:val="en-US"/>
-        </w:rPr>
-        <w:t>exercitado</w:t>
-      </w:r>
-      <w:proofErr w:type="spellEnd"/>
+        </w:rPr>
+        <w:tab/>
+      </w:r>
       <w:r>
         <w:rPr>
           <w:rFonts w:eastAsia="Times New Roman" w:cs="Times New Roman"/>
           <w:color w:val="auto"/>
           <w:szCs w:val="20"/>
-          <w:lang w:val="en-US"/>
-        </w:rPr>
-        <w:t xml:space="preserve"> o método científico na análise por meio da comparação teórica e experimental de algoritmos</w:t>
+        </w:rPr>
+        <w:t xml:space="preserve">O objetivo do trabalho é permitir que se comece a tomar contato com o método científico na área de análise de algoritmos, exercitando, ao mesmo tempo, abordagens teóricas e experimentais para a caracterização dos parâmetros de eficiência de um ou mais algoritmos. </w:t>
       </w:r>
       <w:r>
         <w:rPr>
           <w:rFonts w:eastAsia="Times New Roman" w:cs="Times New Roman"/>
           <w:color w:val="auto"/>
           <w:szCs w:val="20"/>
-          <w:lang w:val="en-US"/>
-        </w:rPr>
-        <w:t xml:space="preserve"> selecionados</w:t>
-      </w:r>
+        </w:rPr>
+        <w:t>Dessa forma, optou-se por ambientes de programação e desenvolvimento de maior familiaridade e problemas computacionais e algoritmos que despertem seu interesse.</w:t>
+      </w:r>
+    </w:p>
+    <w:p>
+      <w:pPr>
+        <w:widowControl/>
+      </w:pPr>
       <w:r>
         <w:rPr>
           <w:rFonts w:eastAsia="Times New Roman" w:cs="Times New Roman"/>
           <w:color w:val="auto"/>
           <w:szCs w:val="20"/>
-          <w:lang w:val="en-US"/>
-        </w:rPr>
-        <w:t>.</w:t>
-      </w:r>
-    </w:p>
-    <w:p>
-      <w:pPr>
-        <w:widowControl/>
-        <w:tabs>
-          <w:tab w:val="left" w:pos="720"/>
-        </w:tabs>
+        </w:rPr>
+        <w:tab/>
+      </w:r>
+      <w:r>
         <w:rPr>
           <w:rFonts w:eastAsia="Times New Roman" w:cs="Times New Roman"/>
           <w:color w:val="auto"/>
           <w:szCs w:val="20"/>
-          <w:lang w:val="en-US"/>
-        </w:rPr>
-      </w:pPr>
+        </w:rPr>
+        <w:t>O</w:t>
+      </w:r>
       <w:r>
         <w:rPr>
           <w:rFonts w:eastAsia="Times New Roman" w:cs="Times New Roman"/>
           <w:color w:val="auto"/>
           <w:szCs w:val="20"/>
-          <w:lang w:val="en-US"/>
-        </w:rPr>
-        <w:tab/>
+        </w:rPr>
+        <w:t xml:space="preserve"> trabalho busca responder a demonstrar</w:t>
       </w:r>
       <w:r>
         <w:rPr>
@@ -684,89 +665,927 @@
           <w:color w:val="auto"/>
           <w:szCs w:val="20"/>
         </w:rPr>
-        <w:t xml:space="preserve">O objetivo do trabalho é permitir que se comece a tomar contato com o método científico na área de análise de algoritmos, exercitando, ao mesmo tempo, abordagens teóricas e experimentais para a caracterização dos parâmetros de eficiência de um ou mais algoritmos. </w:t>
-      </w:r>
-      <w:proofErr w:type="spellStart"/>
+        <w:t xml:space="preserve"> </w:t>
+      </w:r>
       <w:r>
         <w:rPr>
           <w:rFonts w:eastAsia="Times New Roman" w:cs="Times New Roman"/>
           <w:color w:val="auto"/>
           <w:szCs w:val="20"/>
-          <w:lang w:val="en-US"/>
-        </w:rPr>
-        <w:t>Dessa</w:t>
-      </w:r>
-      <w:proofErr w:type="spellEnd"/>
-      <w:r>
+        </w:rPr>
+        <w:t xml:space="preserve">o </w:t>
+      </w:r>
+      <w:r>
+        <w:t>tempo de execução teórico</w:t>
+      </w:r>
+      <w:r>
+        <w:t xml:space="preserve"> de cada algoritmo no pior caso,</w:t>
+      </w:r>
+      <w:r>
+        <w:t xml:space="preserve"> no caso médio</w:t>
+      </w:r>
+      <w:r>
+        <w:t xml:space="preserve"> e no melhor caso, e em seguida, </w:t>
+      </w:r>
+      <w:r>
+        <w:rPr>
+          <w:color w:val="auto"/>
+        </w:rPr>
+        <w:t>evidencia</w:t>
+      </w:r>
+      <w:r>
+        <w:rPr>
+          <w:color w:val="auto"/>
+        </w:rPr>
+        <w:t>r</w:t>
+      </w:r>
+      <w:r>
+        <w:rPr>
+          <w:color w:val="auto"/>
+        </w:rPr>
+        <w:t xml:space="preserve"> as análises teóricas</w:t>
+      </w:r>
+      <w:r>
+        <w:rPr>
+          <w:color w:val="auto"/>
+        </w:rPr>
+        <w:t xml:space="preserve"> </w:t>
+      </w:r>
+      <w:r>
+        <w:rPr>
+          <w:color w:val="auto"/>
+        </w:rPr>
+        <w:t>através do</w:t>
+      </w:r>
+      <w:r>
+        <w:rPr>
+          <w:color w:val="auto"/>
+        </w:rPr>
+        <w:t xml:space="preserve"> comportamento experimental</w:t>
+      </w:r>
+      <w:r>
+        <w:rPr>
+          <w:color w:val="auto"/>
+        </w:rPr>
+        <w:t xml:space="preserve">. Também será mostrado o resultado de </w:t>
+      </w:r>
+      <w:r>
+        <w:t>implementa</w:t>
+      </w:r>
+      <w:r>
+        <w:t>ções</w:t>
+      </w:r>
+      <w:r>
+        <w:t xml:space="preserve"> </w:t>
+      </w:r>
+      <w:r>
+        <w:t>de</w:t>
+      </w:r>
+      <w:r>
+        <w:t xml:space="preserve"> algoritmos em diferentes ambientes </w:t>
+      </w:r>
+      <w:r>
+        <w:t>como forma de</w:t>
+      </w:r>
+      <w:r>
+        <w:t xml:space="preserve"> </w:t>
+      </w:r>
+      <w:r>
+        <w:lastRenderedPageBreak/>
+        <w:t>evidenciar o compor</w:t>
+      </w:r>
+      <w:r>
+        <w:t>tamento assimptótico semelhante. Por fim, se propõe a verificar d</w:t>
+      </w:r>
+      <w:r>
+        <w:t xml:space="preserve">e que </w:t>
+      </w:r>
+      <w:r>
+        <w:t>formas se comportam</w:t>
+      </w:r>
+      <w:r>
+        <w:t xml:space="preserve"> diferentes algoritmos para o mesmo problema</w:t>
+      </w:r>
+      <w:r>
+        <w:t>.</w:t>
+      </w:r>
+    </w:p>
+    <w:p>
+      <w:pPr>
+        <w:keepNext/>
+        <w:spacing w:before="240"/>
+      </w:pPr>
+      <w:r>
+        <w:tab/>
+      </w:r>
+      <w:r>
+        <w:t>Escolheu-se para esta finalidade o problema de ordenação, que pode ser resolvido de diversas maneiras por di</w:t>
+      </w:r>
+      <w:r>
+        <w:t>ferentes algoritmos</w:t>
+      </w:r>
+      <w:r>
+        <w:t>.</w:t>
+      </w:r>
+      <w:r>
+        <w:t xml:space="preserve"> Foram selecionados </w:t>
+      </w:r>
+      <w:r>
+        <w:t xml:space="preserve">os </w:t>
+      </w:r>
+      <w:r>
+        <w:t>algoritmos denominados como:</w:t>
+      </w:r>
+      <w:r>
+        <w:t xml:space="preserve"> </w:t>
+      </w:r>
+      <w:proofErr w:type="spellStart"/>
+      <w:r>
+        <w:rPr>
+          <w:b/>
+        </w:rPr>
+        <w:t>Bubble</w:t>
+      </w:r>
+      <w:proofErr w:type="spellEnd"/>
+      <w:r>
+        <w:rPr>
+          <w:b/>
+        </w:rPr>
+        <w:t xml:space="preserve"> </w:t>
+      </w:r>
+      <w:proofErr w:type="spellStart"/>
+      <w:r>
+        <w:rPr>
+          <w:b/>
+        </w:rPr>
+        <w:t>Sort</w:t>
+      </w:r>
+      <w:proofErr w:type="spellEnd"/>
+      <w:r>
+        <w:rPr>
+          <w:b/>
+        </w:rPr>
+        <w:t xml:space="preserve">, </w:t>
+      </w:r>
+      <w:proofErr w:type="spellStart"/>
+      <w:r>
+        <w:rPr>
+          <w:b/>
+        </w:rPr>
+        <w:t>Insertion</w:t>
+      </w:r>
+      <w:proofErr w:type="spellEnd"/>
+      <w:r>
+        <w:rPr>
+          <w:b/>
+        </w:rPr>
+        <w:t xml:space="preserve"> </w:t>
+      </w:r>
+      <w:proofErr w:type="spellStart"/>
+      <w:r>
+        <w:rPr>
+          <w:b/>
+        </w:rPr>
+        <w:t>Sort</w:t>
+      </w:r>
+      <w:proofErr w:type="spellEnd"/>
+      <w:r>
+        <w:rPr>
+          <w:b/>
+        </w:rPr>
+        <w:t xml:space="preserve">, Merge </w:t>
+      </w:r>
+      <w:proofErr w:type="spellStart"/>
+      <w:r>
+        <w:rPr>
+          <w:b/>
+        </w:rPr>
+        <w:t>Sort</w:t>
+      </w:r>
+      <w:proofErr w:type="spellEnd"/>
+      <w:r>
+        <w:rPr>
+          <w:b/>
+        </w:rPr>
+        <w:t xml:space="preserve"> e </w:t>
+      </w:r>
+      <w:proofErr w:type="spellStart"/>
+      <w:r>
+        <w:rPr>
+          <w:b/>
+        </w:rPr>
+        <w:t>Quick</w:t>
+      </w:r>
+      <w:proofErr w:type="spellEnd"/>
+      <w:r>
+        <w:rPr>
+          <w:b/>
+        </w:rPr>
+        <w:t xml:space="preserve"> </w:t>
+      </w:r>
+      <w:proofErr w:type="spellStart"/>
+      <w:r>
+        <w:rPr>
+          <w:b/>
+        </w:rPr>
+        <w:t>S</w:t>
+      </w:r>
+      <w:r>
+        <w:rPr>
+          <w:b/>
+        </w:rPr>
+        <w:t>ort</w:t>
+      </w:r>
+      <w:proofErr w:type="spellEnd"/>
+      <w:r>
+        <w:t>.</w:t>
+      </w:r>
+      <w:r>
+        <w:t xml:space="preserve"> </w:t>
+      </w:r>
+    </w:p>
+    <w:p>
+      <w:pPr>
+        <w:keepNext/>
+        <w:spacing w:before="240"/>
+        <w:rPr>
+          <w:b/>
+          <w:sz w:val="26"/>
+          <w:szCs w:val="26"/>
+        </w:rPr>
+      </w:pPr>
+      <w:r>
+        <w:rPr>
+          <w:b/>
+          <w:sz w:val="26"/>
+          <w:szCs w:val="26"/>
+        </w:rPr>
+        <w:t>2</w:t>
+      </w:r>
+      <w:r>
+        <w:rPr>
+          <w:b/>
+          <w:sz w:val="26"/>
+          <w:szCs w:val="26"/>
+        </w:rPr>
+        <w:t>.</w:t>
+      </w:r>
+      <w:r>
+        <w:rPr>
+          <w:b/>
+          <w:sz w:val="26"/>
+          <w:szCs w:val="26"/>
+        </w:rPr>
+        <w:t xml:space="preserve"> </w:t>
+      </w:r>
+      <w:r>
+        <w:rPr>
+          <w:b/>
+          <w:sz w:val="26"/>
+          <w:szCs w:val="26"/>
+        </w:rPr>
+        <w:t>Ordenação</w:t>
+      </w:r>
+    </w:p>
+    <w:p>
+      <w:pPr>
+        <w:rPr>
+          <w:b/>
+          <w:sz w:val="26"/>
+          <w:szCs w:val="26"/>
+        </w:rPr>
+      </w:pPr>
+      <w:r>
+        <w:rPr>
+          <w:b/>
+          <w:sz w:val="26"/>
+          <w:szCs w:val="26"/>
+        </w:rPr>
+        <w:t>2</w:t>
+      </w:r>
+      <w:r>
+        <w:rPr>
+          <w:b/>
+          <w:sz w:val="26"/>
+          <w:szCs w:val="26"/>
+        </w:rPr>
+        <w:t>.</w:t>
+      </w:r>
+      <w:r>
+        <w:rPr>
+          <w:b/>
+          <w:sz w:val="26"/>
+          <w:szCs w:val="26"/>
+        </w:rPr>
+        <w:t xml:space="preserve"> </w:t>
+      </w:r>
+      <w:r>
+        <w:rPr>
+          <w:b/>
+          <w:sz w:val="26"/>
+          <w:szCs w:val="26"/>
+        </w:rPr>
+        <w:t xml:space="preserve">Algoritmos </w:t>
+      </w:r>
+      <w:r>
+        <w:rPr>
+          <w:b/>
+          <w:sz w:val="26"/>
+          <w:szCs w:val="26"/>
+        </w:rPr>
+        <w:t>de Ordenação</w:t>
+      </w:r>
+    </w:p>
+    <w:p>
+      <w:r>
+        <w:t xml:space="preserve">Ordenação é um dos problemas mais estudados em ciência da computação. Além de ser a base para muitos algoritmos, consome um tempo de processamento considerável para muitas aplicações típicas. Existe uma grande variação de problemas e algoritmos de ordenação. </w:t>
+      </w:r>
+    </w:p>
+    <w:p>
+      <w:r>
+        <w:tab/>
+        <w:t>Este trabalho avaliará alguns dos algoritmos que se prestam a resolver o problema de ordenação, que basicamente consiste em:</w:t>
+      </w:r>
+    </w:p>
+    <w:p>
+      <w:pPr>
+        <w:rPr>
+          <w:b/>
+          <w:i/>
+        </w:rPr>
+      </w:pPr>
+      <w:r>
+        <w:tab/>
+      </w:r>
+      <w:r>
+        <w:rPr>
+          <w:b/>
+          <w:i/>
+        </w:rPr>
+        <w:t>Dado n números</w:t>
+      </w:r>
+      <w:r>
+        <w:rPr>
+          <w:b/>
+          <w:i/>
+        </w:rPr>
+        <w:t xml:space="preserve"> distintos</w:t>
+      </w:r>
+      <w:r>
+        <w:rPr>
+          <w:b/>
+          <w:i/>
+        </w:rPr>
+        <w:t xml:space="preserve"> x</w:t>
+      </w:r>
+      <w:r>
+        <w:rPr>
+          <w:b/>
+          <w:i/>
+          <w:vertAlign w:val="subscript"/>
+        </w:rPr>
+        <w:t xml:space="preserve">1, </w:t>
+      </w:r>
+      <w:r>
+        <w:rPr>
+          <w:b/>
+          <w:i/>
+        </w:rPr>
+        <w:t>x</w:t>
+      </w:r>
+      <w:proofErr w:type="gramStart"/>
+      <w:r>
+        <w:rPr>
+          <w:b/>
+          <w:i/>
+          <w:vertAlign w:val="subscript"/>
+        </w:rPr>
+        <w:t>2,...</w:t>
+      </w:r>
+      <w:proofErr w:type="gramEnd"/>
+      <w:r>
+        <w:rPr>
+          <w:b/>
+          <w:i/>
+          <w:vertAlign w:val="subscript"/>
+        </w:rPr>
+        <w:t xml:space="preserve">, </w:t>
+      </w:r>
+      <w:proofErr w:type="spellStart"/>
+      <w:r>
+        <w:rPr>
+          <w:b/>
+          <w:i/>
+        </w:rPr>
+        <w:t>x</w:t>
+      </w:r>
+      <w:r>
+        <w:rPr>
+          <w:b/>
+          <w:i/>
+          <w:vertAlign w:val="subscript"/>
+        </w:rPr>
+        <w:t>n</w:t>
+      </w:r>
+      <w:proofErr w:type="spellEnd"/>
+      <w:r>
+        <w:rPr>
+          <w:b/>
+          <w:i/>
+          <w:vertAlign w:val="subscript"/>
+        </w:rPr>
+        <w:t xml:space="preserve">, </w:t>
+      </w:r>
+      <w:r>
+        <w:rPr>
+          <w:b/>
+          <w:i/>
+        </w:rPr>
+        <w:t xml:space="preserve">organizá-los em ordem incremental. Ou </w:t>
+      </w:r>
+      <w:r>
+        <w:rPr>
+          <w:b/>
+          <w:i/>
+        </w:rPr>
+        <w:tab/>
+      </w:r>
+      <w:r>
+        <w:rPr>
+          <w:b/>
+          <w:i/>
+        </w:rPr>
+        <w:t xml:space="preserve">seja, encontrar uma </w:t>
+      </w:r>
+      <w:proofErr w:type="spellStart"/>
+      <w:r>
+        <w:rPr>
+          <w:b/>
+          <w:i/>
+        </w:rPr>
+        <w:t>sequencia</w:t>
+      </w:r>
+      <w:proofErr w:type="spellEnd"/>
+      <w:r>
+        <w:rPr>
+          <w:b/>
+          <w:i/>
+        </w:rPr>
+        <w:t xml:space="preserve"> de índices distintos </w:t>
+      </w:r>
+      <w:proofErr w:type="gramStart"/>
+      <w:r>
+        <w:rPr>
+          <w:b/>
+          <w:i/>
+        </w:rPr>
+        <w:t xml:space="preserve">1 </w:t>
+      </w:r>
+      <w:r>
+        <w:rPr>
+          <w:b/>
+          <w:i/>
+        </w:rPr>
+        <w:t xml:space="preserve"> </w:t>
+      </w:r>
+      <w:r>
+        <w:rPr>
+          <w:b/>
+          <w:i/>
+        </w:rPr>
+        <w:t>≤</w:t>
+      </w:r>
+      <w:proofErr w:type="gramEnd"/>
+      <w:r>
+        <w:rPr>
+          <w:b/>
+          <w:i/>
+        </w:rPr>
+        <w:t xml:space="preserve"> </w:t>
+      </w:r>
+      <w:r>
+        <w:rPr>
+          <w:b/>
+          <w:i/>
+        </w:rPr>
+        <w:t xml:space="preserve"> </w:t>
+      </w:r>
+      <w:r>
+        <w:rPr>
+          <w:b/>
+          <w:i/>
+        </w:rPr>
+        <w:t>i</w:t>
+      </w:r>
+      <w:r>
+        <w:rPr>
+          <w:b/>
+          <w:i/>
+          <w:vertAlign w:val="subscript"/>
+        </w:rPr>
+        <w:t xml:space="preserve">1, </w:t>
+      </w:r>
+      <w:r>
+        <w:rPr>
+          <w:b/>
+          <w:i/>
+        </w:rPr>
+        <w:t>i</w:t>
+      </w:r>
+      <w:r>
+        <w:rPr>
+          <w:b/>
+          <w:i/>
+          <w:vertAlign w:val="subscript"/>
+        </w:rPr>
+        <w:t xml:space="preserve">2,..., </w:t>
+      </w:r>
+      <w:r>
+        <w:rPr>
+          <w:b/>
+          <w:i/>
+        </w:rPr>
+        <w:t>i</w:t>
+      </w:r>
+      <w:r>
+        <w:rPr>
+          <w:b/>
+          <w:i/>
+          <w:vertAlign w:val="subscript"/>
+        </w:rPr>
+        <w:t xml:space="preserve">n </w:t>
+      </w:r>
+      <w:r>
+        <w:rPr>
+          <w:b/>
+          <w:i/>
+          <w:vertAlign w:val="subscript"/>
+        </w:rPr>
+        <w:t xml:space="preserve"> </w:t>
+      </w:r>
+      <w:r>
+        <w:rPr>
+          <w:b/>
+          <w:i/>
+        </w:rPr>
+        <w:t xml:space="preserve">≤ </w:t>
+      </w:r>
+      <w:r>
+        <w:rPr>
+          <w:b/>
+          <w:i/>
+        </w:rPr>
+        <w:t xml:space="preserve"> </w:t>
+      </w:r>
+      <w:r>
+        <w:rPr>
+          <w:b/>
+          <w:i/>
+        </w:rPr>
+        <w:t xml:space="preserve">n, tal que </w:t>
+      </w:r>
+    </w:p>
+    <w:p>
+      <w:pPr>
+        <w:rPr>
+          <w:b/>
+          <w:i/>
+          <w:vertAlign w:val="subscript"/>
+        </w:rPr>
+      </w:pPr>
+      <w:r>
+        <w:rPr>
+          <w:b/>
+          <w:i/>
+        </w:rPr>
+        <w:tab/>
+      </w:r>
+      <w:proofErr w:type="gramStart"/>
+      <w:r>
+        <w:rPr>
+          <w:b/>
+          <w:i/>
+        </w:rPr>
+        <w:t>x</w:t>
+      </w:r>
+      <w:r>
+        <w:rPr>
+          <w:b/>
+          <w:i/>
+          <w:vertAlign w:val="subscript"/>
+        </w:rPr>
+        <w:t>i</w:t>
+      </w:r>
+      <w:proofErr w:type="gramEnd"/>
+      <w:r>
+        <w:rPr>
+          <w:b/>
+          <w:i/>
+          <w:vertAlign w:val="subscript"/>
+        </w:rPr>
+        <w:t xml:space="preserve">1  </w:t>
+      </w:r>
+      <w:r>
+        <w:rPr>
+          <w:b/>
+          <w:i/>
+        </w:rPr>
+        <w:t>≤</w:t>
+      </w:r>
+      <w:r>
+        <w:rPr>
+          <w:b/>
+          <w:i/>
+          <w:vertAlign w:val="subscript"/>
+        </w:rPr>
+        <w:t xml:space="preserve">   </w:t>
+      </w:r>
+      <w:r>
+        <w:rPr>
+          <w:b/>
+          <w:i/>
+        </w:rPr>
+        <w:t>x</w:t>
+      </w:r>
+      <w:r>
+        <w:rPr>
+          <w:b/>
+          <w:i/>
+          <w:vertAlign w:val="subscript"/>
+        </w:rPr>
+        <w:t xml:space="preserve">i2 </w:t>
+      </w:r>
+      <w:r>
+        <w:rPr>
+          <w:b/>
+          <w:i/>
+        </w:rPr>
+        <w:t>≤ ... x</w:t>
+      </w:r>
+      <w:r>
+        <w:rPr>
+          <w:b/>
+          <w:i/>
+          <w:vertAlign w:val="subscript"/>
+        </w:rPr>
+        <w:t>in.</w:t>
+      </w:r>
+    </w:p>
+    <w:p>
+      <w:pPr>
+        <w:rPr>
+          <w:b/>
+          <w:sz w:val="26"/>
+          <w:szCs w:val="26"/>
+        </w:rPr>
+      </w:pPr>
+      <w:r>
+        <w:rPr>
+          <w:b/>
+          <w:sz w:val="26"/>
+          <w:szCs w:val="26"/>
+        </w:rPr>
+        <w:t>2</w:t>
+      </w:r>
+      <w:r>
+        <w:rPr>
+          <w:b/>
+          <w:sz w:val="26"/>
+          <w:szCs w:val="26"/>
+        </w:rPr>
+        <w:t xml:space="preserve">.1 </w:t>
+      </w:r>
+      <w:proofErr w:type="spellStart"/>
+      <w:r>
+        <w:rPr>
+          <w:b/>
+          <w:sz w:val="26"/>
+          <w:szCs w:val="26"/>
+        </w:rPr>
+        <w:t>Bubble</w:t>
+      </w:r>
+      <w:proofErr w:type="spellEnd"/>
+      <w:r>
+        <w:rPr>
+          <w:b/>
+          <w:sz w:val="26"/>
+          <w:szCs w:val="26"/>
+        </w:rPr>
+        <w:t xml:space="preserve"> </w:t>
+      </w:r>
+      <w:proofErr w:type="spellStart"/>
+      <w:r>
+        <w:rPr>
+          <w:b/>
+          <w:sz w:val="26"/>
+          <w:szCs w:val="26"/>
+        </w:rPr>
+        <w:t>Sort</w:t>
+      </w:r>
+      <w:proofErr w:type="spellEnd"/>
+    </w:p>
+    <w:p>
+      <w:pPr>
+        <w:keepNext/>
+        <w:spacing w:before="240"/>
+        <w:ind w:left="2"/>
+      </w:pPr>
+      <w:r>
+        <w:t xml:space="preserve">O algoritmo conhecido como </w:t>
+      </w:r>
+      <w:proofErr w:type="spellStart"/>
+      <w:r>
+        <w:t>bubble</w:t>
+      </w:r>
+      <w:proofErr w:type="spellEnd"/>
+      <w:r>
+        <w:t xml:space="preserve"> </w:t>
+      </w:r>
+      <w:proofErr w:type="spellStart"/>
+      <w:r>
+        <w:t>sort</w:t>
+      </w:r>
+      <w:proofErr w:type="spellEnd"/>
+      <w:r>
+        <w:t xml:space="preserve"> também é conhecido como ordenação por flutuação ou "por bolha". É um algoritmo de ordenação bem simples que percorre a lista diversas vezes, a cada passagem fazendo o maior elemento da sequência “flutuar” para o topo, como bolhas em um tanque de água que vão para seu próprio nível, e disso vem o nome do algoritmo.</w:t>
+      </w:r>
+    </w:p>
+    <w:p>
+      <w:pPr>
+        <w:keepNext/>
+        <w:spacing w:before="240"/>
+        <w:ind w:left="2"/>
+      </w:pPr>
+      <w:r>
+        <w:t>Este algoritmo percorre a lista de itens ordenáveis do início ao fim, verificando a ordem dos elementos dois a dois, e trocando-os de lugar se necessário. Percorre-se a lista até que nenhum elemento tenha sido trocado de lugar na passagem anterior.</w:t>
+      </w:r>
+    </w:p>
+    <w:p>
+      <w:pPr>
+        <w:keepNext/>
+        <w:spacing w:before="240"/>
+        <w:ind w:left="2"/>
+      </w:pPr>
+      <w:r>
+        <w:t xml:space="preserve">No melhor caso, o algoritmo executa </w:t>
+      </w:r>
+      <w:r>
+        <w:rPr>
+          <w:i/>
+        </w:rPr>
+        <w:t xml:space="preserve">n </w:t>
+      </w:r>
+      <w:r>
+        <w:t xml:space="preserve">operações relevantes, onde n representa o número de elementos da lista. No pior caso são feitas </w:t>
+      </w:r>
+      <w:r>
+        <w:rPr>
+          <w:i/>
+        </w:rPr>
+        <w:t>n</w:t>
+      </w:r>
+      <w:r>
+        <w:rPr>
+          <w:i/>
+          <w:vertAlign w:val="superscript"/>
+        </w:rPr>
+        <w:t>2</w:t>
+      </w:r>
+      <w:r>
+        <w:t xml:space="preserve"> operações, ou seja, a complexidade desse algoritmo é de Ordem quadrática </w:t>
+      </w:r>
+      <w:proofErr w:type="gramStart"/>
+      <w:r>
+        <w:t>O(</w:t>
+      </w:r>
+      <w:proofErr w:type="gramEnd"/>
+      <w:r>
+        <w:t>n</w:t>
+      </w:r>
+      <w:r>
+        <w:rPr>
+          <w:vertAlign w:val="superscript"/>
+        </w:rPr>
+        <w:t>2</w:t>
+      </w:r>
+      <w:r>
+        <w:t xml:space="preserve">). </w:t>
+      </w:r>
+    </w:p>
+    <w:p/>
+    <w:p>
+      <w:pPr>
+        <w:rPr>
+          <w:b/>
+          <w:sz w:val="26"/>
+          <w:szCs w:val="26"/>
+        </w:rPr>
+      </w:pPr>
+      <w:r>
+        <w:rPr>
+          <w:b/>
+          <w:sz w:val="26"/>
+          <w:szCs w:val="26"/>
+        </w:rPr>
+        <w:t>2</w:t>
+      </w:r>
+      <w:r>
+        <w:rPr>
+          <w:b/>
+          <w:sz w:val="26"/>
+          <w:szCs w:val="26"/>
+        </w:rPr>
+        <w:t xml:space="preserve">.2 </w:t>
+      </w:r>
+      <w:proofErr w:type="spellStart"/>
+      <w:r>
+        <w:rPr>
+          <w:b/>
+          <w:sz w:val="26"/>
+          <w:szCs w:val="26"/>
+        </w:rPr>
+        <w:t>Insertion</w:t>
+      </w:r>
+      <w:proofErr w:type="spellEnd"/>
+      <w:r>
+        <w:rPr>
+          <w:b/>
+          <w:sz w:val="26"/>
+          <w:szCs w:val="26"/>
+        </w:rPr>
+        <w:t xml:space="preserve"> </w:t>
+      </w:r>
+      <w:proofErr w:type="spellStart"/>
+      <w:r>
+        <w:rPr>
+          <w:b/>
+          <w:sz w:val="26"/>
+          <w:szCs w:val="26"/>
+        </w:rPr>
+        <w:t>Sort</w:t>
+      </w:r>
+      <w:proofErr w:type="spellEnd"/>
+    </w:p>
+    <w:p>
+      <w:pPr>
+        <w:widowControl/>
         <w:rPr>
           <w:rFonts w:eastAsia="Times New Roman" w:cs="Times New Roman"/>
           <w:color w:val="auto"/>
           <w:szCs w:val="20"/>
-          <w:lang w:val="en-US"/>
-        </w:rPr>
-        <w:t xml:space="preserve"> forma, </w:t>
-      </w:r>
-      <w:proofErr w:type="spellStart"/>
+        </w:rPr>
+      </w:pPr>
       <w:r>
         <w:rPr>
           <w:rFonts w:eastAsia="Times New Roman" w:cs="Times New Roman"/>
           <w:color w:val="auto"/>
           <w:szCs w:val="20"/>
-          <w:lang w:val="en-US"/>
-        </w:rPr>
-        <w:t>optou</w:t>
-      </w:r>
-      <w:proofErr w:type="spellEnd"/>
+        </w:rPr>
+        <w:t xml:space="preserve">O algoritmo de ordenação </w:t>
+      </w:r>
+      <w:proofErr w:type="spellStart"/>
       <w:r>
         <w:rPr>
           <w:rFonts w:eastAsia="Times New Roman" w:cs="Times New Roman"/>
           <w:color w:val="auto"/>
           <w:szCs w:val="20"/>
-          <w:lang w:val="en-US"/>
-        </w:rPr>
-        <w:t xml:space="preserve">-se </w:t>
-      </w:r>
-      <w:proofErr w:type="spellStart"/>
+        </w:rPr>
+        <w:t>Insertion</w:t>
+      </w:r>
+      <w:proofErr w:type="spellEnd"/>
       <w:r>
         <w:rPr>
           <w:rFonts w:eastAsia="Times New Roman" w:cs="Times New Roman"/>
           <w:color w:val="auto"/>
           <w:szCs w:val="20"/>
-          <w:lang w:val="en-US"/>
-        </w:rPr>
-        <w:t>por</w:t>
-      </w:r>
-      <w:proofErr w:type="spellEnd"/>
+        </w:rPr>
+        <w:t xml:space="preserve"> </w:t>
+      </w:r>
+      <w:proofErr w:type="spellStart"/>
       <w:r>
         <w:rPr>
           <w:rFonts w:eastAsia="Times New Roman" w:cs="Times New Roman"/>
           <w:color w:val="auto"/>
           <w:szCs w:val="20"/>
-          <w:lang w:val="en-US"/>
-        </w:rPr>
-        <w:t xml:space="preserve"> ambientes de programação e desenvolvimento de maior familiaridade e problemas computacionais e algoritmos que despertem seu interesse.</w:t>
-      </w:r>
-    </w:p>
-    <w:p>
-      <w:pPr>
-        <w:widowControl/>
-        <w:tabs>
-          <w:tab w:val="left" w:pos="720"/>
-        </w:tabs>
+        </w:rPr>
+        <w:t>Sort</w:t>
+      </w:r>
+      <w:proofErr w:type="spellEnd"/>
+      <w:r>
         <w:rPr>
           <w:rFonts w:eastAsia="Times New Roman" w:cs="Times New Roman"/>
           <w:color w:val="auto"/>
           <w:szCs w:val="20"/>
         </w:rPr>
-      </w:pPr>
+        <w:t>, ou ordenação por inserção, é um algoritmo que, dado uma estrutura, como uma lista, constrói uma matri</w:t>
+      </w:r>
       <w:r>
         <w:rPr>
           <w:rFonts w:eastAsia="Times New Roman" w:cs="Times New Roman"/>
           <w:color w:val="auto"/>
           <w:szCs w:val="20"/>
-          <w:lang w:val="en-US"/>
-        </w:rPr>
-        <w:tab/>
+        </w:rPr>
+        <w:t>z final com um elemento de cada vez</w:t>
       </w:r>
       <w:r>
         <w:rPr>
@@ -774,23 +1593,25 @@
           <w:color w:val="auto"/>
           <w:szCs w:val="20"/>
         </w:rPr>
-        <w:t>O</w:t>
-      </w:r>
-      <w:r>
+        <w:t>, uma inserção por vez.</w:t>
+      </w:r>
+    </w:p>
+    <w:p>
+      <w:pPr>
+        <w:widowControl/>
         <w:rPr>
           <w:rFonts w:eastAsia="Times New Roman" w:cs="Times New Roman"/>
           <w:color w:val="auto"/>
           <w:szCs w:val="20"/>
         </w:rPr>
-        <w:t xml:space="preserve"> trabalho busca responder aos seguintes questionamentos e alca</w:t>
-      </w:r>
+      </w:pPr>
       <w:r>
         <w:rPr>
           <w:rFonts w:eastAsia="Times New Roman" w:cs="Times New Roman"/>
           <w:color w:val="auto"/>
           <w:szCs w:val="20"/>
         </w:rPr>
-        <w:t xml:space="preserve">nçar os </w:t>
+        <w:tab/>
       </w:r>
       <w:r>
         <w:rPr>
@@ -798,918 +1619,25 @@
           <w:color w:val="auto"/>
           <w:szCs w:val="20"/>
         </w:rPr>
-        <w:t>seguintes resultados:</w:t>
-      </w:r>
-    </w:p>
-    <w:p>
-      <w:pPr>
-        <w:pStyle w:val="PargrafodaLista"/>
-        <w:keepNext/>
-        <w:numPr>
-          <w:ilvl w:val="0"/>
-          <w:numId w:val="2"/>
-        </w:numPr>
-        <w:spacing w:before="240"/>
-      </w:pPr>
-      <w:r>
-        <w:t xml:space="preserve">Qual o tempo de execução "teórico" de cada algoritmo no pior caso, no caso </w:t>
-      </w:r>
-      <w:r>
-        <w:lastRenderedPageBreak/>
-        <w:t>médio e no melhor caso?</w:t>
-      </w:r>
-    </w:p>
-    <w:p>
-      <w:pPr>
-        <w:pStyle w:val="PargrafodaLista"/>
-        <w:keepNext/>
-        <w:numPr>
-          <w:ilvl w:val="0"/>
-          <w:numId w:val="2"/>
-        </w:numPr>
-        <w:spacing w:before="240"/>
-        <w:rPr>
-          <w:color w:val="FF0000"/>
-        </w:rPr>
-      </w:pPr>
-      <w:r>
-        <w:rPr>
-          <w:color w:val="FF0000"/>
-        </w:rPr>
-        <w:t>Quais as entradas que evidenciam/realizam o melhor caso e o pior caso?</w:t>
-      </w:r>
-    </w:p>
-    <w:p>
-      <w:pPr>
-        <w:pStyle w:val="PargrafodaLista"/>
-        <w:keepNext/>
-        <w:numPr>
-          <w:ilvl w:val="0"/>
-          <w:numId w:val="2"/>
-        </w:numPr>
-        <w:spacing w:before="240"/>
-        <w:rPr>
-          <w:color w:val="E36C0A" w:themeColor="accent6" w:themeShade="BF"/>
-        </w:rPr>
-      </w:pPr>
-      <w:r>
-        <w:rPr>
-          <w:color w:val="E36C0A" w:themeColor="accent6" w:themeShade="BF"/>
-        </w:rPr>
-        <w:t>O comportamento experimental evidencia as análise</w:t>
-      </w:r>
-      <w:r>
-        <w:rPr>
-          <w:color w:val="E36C0A" w:themeColor="accent6" w:themeShade="BF"/>
-        </w:rPr>
-        <w:t>s</w:t>
-      </w:r>
-      <w:r>
-        <w:rPr>
-          <w:color w:val="E36C0A" w:themeColor="accent6" w:themeShade="BF"/>
-        </w:rPr>
-        <w:t xml:space="preserve"> teóricas?</w:t>
-      </w:r>
-    </w:p>
-    <w:p>
-      <w:pPr>
-        <w:pStyle w:val="PargrafodaLista"/>
-        <w:keepNext/>
-        <w:numPr>
-          <w:ilvl w:val="0"/>
-          <w:numId w:val="2"/>
-        </w:numPr>
-        <w:spacing w:before="240"/>
-      </w:pPr>
-      <w:r>
-        <w:t>Se implementarmos os algoritmos em diferentes ambientes (implementações distintas, linguagens distintas, sistemas operacionais distintos, computadores distintos), é possível evidenciar o comportamento assimptótico semelhante?</w:t>
-      </w:r>
-    </w:p>
-    <w:p>
-      <w:pPr>
-        <w:pStyle w:val="PargrafodaLista"/>
-        <w:keepNext/>
-        <w:numPr>
-          <w:ilvl w:val="0"/>
-          <w:numId w:val="2"/>
-        </w:numPr>
-        <w:spacing w:before="240"/>
-      </w:pPr>
-      <w:r>
-        <w:t xml:space="preserve">De que </w:t>
-      </w:r>
-      <w:r>
-        <w:t>formas se comportam</w:t>
-      </w:r>
-      <w:r>
-        <w:t xml:space="preserve"> diferentes algoritmos para o mesmo problema</w:t>
-      </w:r>
-      <w:r>
-        <w:t>,</w:t>
-      </w:r>
-      <w:r>
-        <w:t xml:space="preserve"> podem ser comparados?</w:t>
-      </w:r>
-    </w:p>
-    <w:p>
-      <w:pPr>
-        <w:keepNext/>
-        <w:spacing w:before="240"/>
-      </w:pPr>
-      <w:r>
-        <w:tab/>
-      </w:r>
-      <w:r>
-        <w:t>Escolheu-se para esta finalidade o problema de ordenação, que pode ser resolvido de diversas maneiras por di</w:t>
-      </w:r>
-      <w:r>
-        <w:t>ferentes algoritmos</w:t>
-      </w:r>
-      <w:r>
-        <w:t>.</w:t>
-      </w:r>
-      <w:r>
-        <w:t xml:space="preserve"> Foram selecionados </w:t>
-      </w:r>
-      <w:r>
-        <w:t xml:space="preserve">os </w:t>
-      </w:r>
-      <w:r>
-        <w:t>algoritmos denominados como:</w:t>
-      </w:r>
-      <w:r>
-        <w:t xml:space="preserve"> </w:t>
-      </w:r>
-      <w:proofErr w:type="spellStart"/>
-      <w:r>
-        <w:rPr>
-          <w:b/>
-        </w:rPr>
-        <w:t>Bubble</w:t>
-      </w:r>
-      <w:proofErr w:type="spellEnd"/>
-      <w:r>
-        <w:rPr>
-          <w:b/>
-        </w:rPr>
-        <w:t xml:space="preserve"> </w:t>
-      </w:r>
-      <w:proofErr w:type="spellStart"/>
-      <w:r>
-        <w:rPr>
-          <w:b/>
-        </w:rPr>
-        <w:t>Sort</w:t>
-      </w:r>
-      <w:proofErr w:type="spellEnd"/>
-      <w:r>
-        <w:rPr>
-          <w:b/>
-        </w:rPr>
-        <w:t xml:space="preserve">, </w:t>
-      </w:r>
-      <w:proofErr w:type="spellStart"/>
-      <w:r>
-        <w:rPr>
-          <w:b/>
-        </w:rPr>
-        <w:t>Insertion</w:t>
-      </w:r>
-      <w:proofErr w:type="spellEnd"/>
-      <w:r>
-        <w:rPr>
-          <w:b/>
-        </w:rPr>
-        <w:t xml:space="preserve"> </w:t>
-      </w:r>
-      <w:proofErr w:type="spellStart"/>
-      <w:r>
-        <w:rPr>
-          <w:b/>
-        </w:rPr>
-        <w:t>Sort</w:t>
-      </w:r>
-      <w:proofErr w:type="spellEnd"/>
-      <w:r>
-        <w:rPr>
-          <w:b/>
-        </w:rPr>
-        <w:t xml:space="preserve">, Merge </w:t>
-      </w:r>
-      <w:proofErr w:type="spellStart"/>
-      <w:r>
-        <w:rPr>
-          <w:b/>
-        </w:rPr>
-        <w:t>Sort</w:t>
-      </w:r>
-      <w:proofErr w:type="spellEnd"/>
-      <w:r>
-        <w:rPr>
-          <w:b/>
-        </w:rPr>
-        <w:t xml:space="preserve"> e </w:t>
-      </w:r>
-      <w:proofErr w:type="spellStart"/>
-      <w:r>
-        <w:rPr>
-          <w:b/>
-        </w:rPr>
-        <w:t>Quick</w:t>
-      </w:r>
-      <w:proofErr w:type="spellEnd"/>
-      <w:r>
-        <w:rPr>
-          <w:b/>
-        </w:rPr>
-        <w:t xml:space="preserve"> </w:t>
-      </w:r>
-      <w:proofErr w:type="spellStart"/>
-      <w:r>
-        <w:rPr>
-          <w:b/>
-        </w:rPr>
-        <w:t>S</w:t>
-      </w:r>
-      <w:r>
-        <w:rPr>
-          <w:b/>
-        </w:rPr>
-        <w:t>ort</w:t>
-      </w:r>
-      <w:proofErr w:type="spellEnd"/>
-      <w:r>
-        <w:t>.</w:t>
-      </w:r>
-      <w:r>
-        <w:t xml:space="preserve"> Os algoritmos foram implementados em diferentes ambientes (computadores distintos) de forma a ser possível evidenciar o comportamento assimptótico semelhante destes.</w:t>
-      </w:r>
-      <w:r>
-        <w:t xml:space="preserve"> </w:t>
-      </w:r>
-    </w:p>
-    <w:p>
-      <w:pPr>
-        <w:keepNext/>
-        <w:spacing w:before="240"/>
-        <w:rPr>
-          <w:b/>
-          <w:sz w:val="26"/>
-          <w:szCs w:val="26"/>
-        </w:rPr>
-      </w:pPr>
-      <w:r>
-        <w:rPr>
-          <w:b/>
-          <w:sz w:val="26"/>
-          <w:szCs w:val="26"/>
-        </w:rPr>
-        <w:t>2</w:t>
-      </w:r>
-      <w:r>
-        <w:rPr>
-          <w:b/>
-          <w:sz w:val="26"/>
-          <w:szCs w:val="26"/>
-        </w:rPr>
-        <w:t>.</w:t>
-      </w:r>
-      <w:r>
-        <w:rPr>
-          <w:b/>
-          <w:sz w:val="26"/>
-          <w:szCs w:val="26"/>
-        </w:rPr>
-        <w:t xml:space="preserve"> </w:t>
-      </w:r>
-      <w:r>
-        <w:rPr>
-          <w:b/>
-          <w:sz w:val="26"/>
-          <w:szCs w:val="26"/>
-        </w:rPr>
-        <w:t>Ordenação</w:t>
-      </w:r>
-    </w:p>
-    <w:p>
-      <w:pPr>
-        <w:rPr>
-          <w:b/>
-          <w:sz w:val="26"/>
-          <w:szCs w:val="26"/>
-        </w:rPr>
-      </w:pPr>
-      <w:r>
-        <w:rPr>
-          <w:b/>
-          <w:sz w:val="26"/>
-          <w:szCs w:val="26"/>
-        </w:rPr>
-        <w:t>2</w:t>
-      </w:r>
-      <w:r>
-        <w:rPr>
-          <w:b/>
-          <w:sz w:val="26"/>
-          <w:szCs w:val="26"/>
-        </w:rPr>
-        <w:t>.</w:t>
-      </w:r>
-      <w:r>
-        <w:rPr>
-          <w:b/>
-          <w:sz w:val="26"/>
-          <w:szCs w:val="26"/>
-        </w:rPr>
-        <w:t xml:space="preserve"> </w:t>
-      </w:r>
-      <w:r>
-        <w:rPr>
-          <w:b/>
-          <w:sz w:val="26"/>
-          <w:szCs w:val="26"/>
-        </w:rPr>
-        <w:t xml:space="preserve">Algoritmos </w:t>
-      </w:r>
-      <w:r>
-        <w:rPr>
-          <w:b/>
-          <w:sz w:val="26"/>
-          <w:szCs w:val="26"/>
-        </w:rPr>
-        <w:t>de Ordenação</w:t>
-      </w:r>
-    </w:p>
-    <w:p>
-      <w:r>
-        <w:t xml:space="preserve">Ordenação é um dos problemas mais estudados em ciência da computação. Além de ser a base para muitos algoritmos, consome um tempo de processamento considerável para muitas aplicações típicas. Existe uma grande variação de problemas e algoritmos de ordenação. </w:t>
-      </w:r>
-    </w:p>
-    <w:p>
-      <w:r>
-        <w:tab/>
-        <w:t>Este trabalho avaliará alguns dos algoritmos que se prestam a resolver o problema de ordenação, que basicamente consiste em:</w:t>
-      </w:r>
-    </w:p>
-    <w:p>
-      <w:pPr>
-        <w:rPr>
-          <w:b/>
-          <w:i/>
-        </w:rPr>
-      </w:pPr>
-      <w:r>
-        <w:tab/>
-      </w:r>
-      <w:r>
-        <w:rPr>
-          <w:b/>
-          <w:i/>
-        </w:rPr>
-        <w:t>Dado n números</w:t>
-      </w:r>
-      <w:r>
-        <w:rPr>
-          <w:b/>
-          <w:i/>
-        </w:rPr>
-        <w:t xml:space="preserve"> distintos</w:t>
-      </w:r>
-      <w:r>
-        <w:rPr>
-          <w:b/>
-          <w:i/>
-        </w:rPr>
-        <w:t xml:space="preserve"> x</w:t>
-      </w:r>
-      <w:r>
-        <w:rPr>
-          <w:b/>
-          <w:i/>
-          <w:vertAlign w:val="subscript"/>
-        </w:rPr>
-        <w:t xml:space="preserve">1, </w:t>
-      </w:r>
-      <w:r>
-        <w:rPr>
-          <w:b/>
-          <w:i/>
-        </w:rPr>
-        <w:t>x</w:t>
-      </w:r>
-      <w:proofErr w:type="gramStart"/>
-      <w:r>
-        <w:rPr>
-          <w:b/>
-          <w:i/>
-          <w:vertAlign w:val="subscript"/>
-        </w:rPr>
-        <w:t>2,...</w:t>
-      </w:r>
-      <w:proofErr w:type="gramEnd"/>
-      <w:r>
-        <w:rPr>
-          <w:b/>
-          <w:i/>
-          <w:vertAlign w:val="subscript"/>
-        </w:rPr>
-        <w:t xml:space="preserve">, </w:t>
-      </w:r>
-      <w:proofErr w:type="spellStart"/>
-      <w:r>
-        <w:rPr>
-          <w:b/>
-          <w:i/>
-        </w:rPr>
-        <w:t>x</w:t>
-      </w:r>
-      <w:r>
-        <w:rPr>
-          <w:b/>
-          <w:i/>
-          <w:vertAlign w:val="subscript"/>
-        </w:rPr>
-        <w:t>n</w:t>
-      </w:r>
-      <w:proofErr w:type="spellEnd"/>
-      <w:r>
-        <w:rPr>
-          <w:b/>
-          <w:i/>
-          <w:vertAlign w:val="subscript"/>
-        </w:rPr>
-        <w:t xml:space="preserve">, </w:t>
-      </w:r>
-      <w:r>
-        <w:rPr>
-          <w:b/>
-          <w:i/>
-        </w:rPr>
-        <w:t xml:space="preserve">organizá-los em ordem incremental. Ou </w:t>
-      </w:r>
-      <w:r>
-        <w:rPr>
-          <w:b/>
-          <w:i/>
-        </w:rPr>
-        <w:tab/>
-      </w:r>
-      <w:r>
-        <w:rPr>
-          <w:b/>
-          <w:i/>
-        </w:rPr>
-        <w:t xml:space="preserve">seja, encontrar uma </w:t>
-      </w:r>
-      <w:proofErr w:type="spellStart"/>
-      <w:r>
-        <w:rPr>
-          <w:b/>
-          <w:i/>
-        </w:rPr>
-        <w:t>sequencia</w:t>
-      </w:r>
-      <w:proofErr w:type="spellEnd"/>
-      <w:r>
-        <w:rPr>
-          <w:b/>
-          <w:i/>
-        </w:rPr>
-        <w:t xml:space="preserve"> de índices distintos </w:t>
-      </w:r>
-      <w:proofErr w:type="gramStart"/>
-      <w:r>
-        <w:rPr>
-          <w:b/>
-          <w:i/>
-        </w:rPr>
-        <w:t xml:space="preserve">1 </w:t>
-      </w:r>
-      <w:r>
-        <w:rPr>
-          <w:b/>
-          <w:i/>
-        </w:rPr>
-        <w:t xml:space="preserve"> </w:t>
-      </w:r>
-      <w:r>
-        <w:rPr>
-          <w:b/>
-          <w:i/>
-        </w:rPr>
-        <w:t>≤</w:t>
-      </w:r>
-      <w:proofErr w:type="gramEnd"/>
-      <w:r>
-        <w:rPr>
-          <w:b/>
-          <w:i/>
-        </w:rPr>
-        <w:t xml:space="preserve"> </w:t>
-      </w:r>
-      <w:r>
-        <w:rPr>
-          <w:b/>
-          <w:i/>
-        </w:rPr>
-        <w:t xml:space="preserve"> </w:t>
-      </w:r>
-      <w:r>
-        <w:rPr>
-          <w:b/>
-          <w:i/>
-        </w:rPr>
-        <w:t>i</w:t>
-      </w:r>
-      <w:r>
-        <w:rPr>
-          <w:b/>
-          <w:i/>
-          <w:vertAlign w:val="subscript"/>
-        </w:rPr>
-        <w:t xml:space="preserve">1, </w:t>
-      </w:r>
-      <w:r>
-        <w:rPr>
-          <w:b/>
-          <w:i/>
-        </w:rPr>
-        <w:t>i</w:t>
-      </w:r>
-      <w:r>
-        <w:rPr>
-          <w:b/>
-          <w:i/>
-          <w:vertAlign w:val="subscript"/>
-        </w:rPr>
-        <w:t xml:space="preserve">2,..., </w:t>
-      </w:r>
-      <w:r>
-        <w:rPr>
-          <w:b/>
-          <w:i/>
-        </w:rPr>
-        <w:t>i</w:t>
-      </w:r>
-      <w:r>
-        <w:rPr>
-          <w:b/>
-          <w:i/>
-          <w:vertAlign w:val="subscript"/>
-        </w:rPr>
-        <w:t xml:space="preserve">n </w:t>
-      </w:r>
-      <w:r>
-        <w:rPr>
-          <w:b/>
-          <w:i/>
-          <w:vertAlign w:val="subscript"/>
-        </w:rPr>
-        <w:t xml:space="preserve"> </w:t>
-      </w:r>
-      <w:r>
-        <w:rPr>
-          <w:b/>
-          <w:i/>
-        </w:rPr>
-        <w:t xml:space="preserve">≤ </w:t>
-      </w:r>
-      <w:r>
-        <w:rPr>
-          <w:b/>
-          <w:i/>
-        </w:rPr>
-        <w:t xml:space="preserve"> </w:t>
-      </w:r>
-      <w:r>
-        <w:rPr>
-          <w:b/>
-          <w:i/>
-        </w:rPr>
-        <w:t xml:space="preserve">n, tal que </w:t>
-      </w:r>
-    </w:p>
-    <w:p>
-      <w:pPr>
-        <w:rPr>
-          <w:b/>
-          <w:i/>
-          <w:vertAlign w:val="subscript"/>
-          <w:lang w:val="en-US"/>
-        </w:rPr>
-      </w:pPr>
-      <w:r>
-        <w:rPr>
-          <w:b/>
-          <w:i/>
-        </w:rPr>
-        <w:tab/>
-      </w:r>
-      <w:proofErr w:type="gramStart"/>
-      <w:r>
-        <w:rPr>
-          <w:b/>
-          <w:i/>
-          <w:lang w:val="en-US"/>
-        </w:rPr>
-        <w:t>x</w:t>
-      </w:r>
-      <w:r>
-        <w:rPr>
-          <w:b/>
-          <w:i/>
-          <w:vertAlign w:val="subscript"/>
-          <w:lang w:val="en-US"/>
-        </w:rPr>
-        <w:t xml:space="preserve">i1  </w:t>
-      </w:r>
-      <w:r>
-        <w:rPr>
-          <w:b/>
-          <w:i/>
-          <w:lang w:val="en-US"/>
-        </w:rPr>
-        <w:t>≤</w:t>
-      </w:r>
-      <w:proofErr w:type="gramEnd"/>
-      <w:r>
-        <w:rPr>
-          <w:b/>
-          <w:i/>
-          <w:vertAlign w:val="subscript"/>
-          <w:lang w:val="en-US"/>
-        </w:rPr>
-        <w:t xml:space="preserve">   </w:t>
-      </w:r>
-      <w:r>
-        <w:rPr>
-          <w:b/>
-          <w:i/>
-          <w:lang w:val="en-US"/>
-        </w:rPr>
-        <w:t>x</w:t>
-      </w:r>
-      <w:r>
-        <w:rPr>
-          <w:b/>
-          <w:i/>
-          <w:vertAlign w:val="subscript"/>
-          <w:lang w:val="en-US"/>
-        </w:rPr>
-        <w:t xml:space="preserve">i2 </w:t>
-      </w:r>
-      <w:r>
-        <w:rPr>
-          <w:b/>
-          <w:i/>
-          <w:lang w:val="en-US"/>
-        </w:rPr>
-        <w:t xml:space="preserve">≤ ... </w:t>
-      </w:r>
-      <w:proofErr w:type="spellStart"/>
-      <w:r>
-        <w:rPr>
-          <w:b/>
-          <w:i/>
-          <w:lang w:val="en-US"/>
-        </w:rPr>
-        <w:t>x</w:t>
-      </w:r>
-      <w:r>
-        <w:rPr>
-          <w:b/>
-          <w:i/>
-          <w:vertAlign w:val="subscript"/>
-          <w:lang w:val="en-US"/>
-        </w:rPr>
-        <w:t>in</w:t>
-      </w:r>
-      <w:proofErr w:type="spellEnd"/>
-      <w:r>
-        <w:rPr>
-          <w:b/>
-          <w:i/>
-          <w:vertAlign w:val="subscript"/>
-          <w:lang w:val="en-US"/>
-        </w:rPr>
-        <w:t>.</w:t>
-      </w:r>
-    </w:p>
-    <w:p>
-      <w:pPr>
-        <w:rPr>
-          <w:b/>
-          <w:sz w:val="26"/>
-          <w:szCs w:val="26"/>
-        </w:rPr>
-      </w:pPr>
-      <w:r>
-        <w:rPr>
-          <w:b/>
-          <w:sz w:val="26"/>
-          <w:szCs w:val="26"/>
-        </w:rPr>
-        <w:t>2</w:t>
-      </w:r>
-      <w:r>
-        <w:rPr>
-          <w:b/>
-          <w:sz w:val="26"/>
-          <w:szCs w:val="26"/>
-        </w:rPr>
-        <w:t xml:space="preserve">.1 </w:t>
-      </w:r>
-      <w:proofErr w:type="spellStart"/>
-      <w:r>
-        <w:rPr>
-          <w:b/>
-          <w:sz w:val="26"/>
-          <w:szCs w:val="26"/>
-        </w:rPr>
-        <w:t>Bubble</w:t>
-      </w:r>
-      <w:proofErr w:type="spellEnd"/>
-      <w:r>
-        <w:rPr>
-          <w:b/>
-          <w:sz w:val="26"/>
-          <w:szCs w:val="26"/>
-        </w:rPr>
-        <w:t xml:space="preserve"> </w:t>
-      </w:r>
-      <w:proofErr w:type="spellStart"/>
-      <w:r>
-        <w:rPr>
-          <w:b/>
-          <w:sz w:val="26"/>
-          <w:szCs w:val="26"/>
-        </w:rPr>
-        <w:t>Sort</w:t>
-      </w:r>
-      <w:proofErr w:type="spellEnd"/>
-    </w:p>
-    <w:p>
-      <w:pPr>
-        <w:keepNext/>
-        <w:spacing w:before="240"/>
-        <w:ind w:left="2"/>
-      </w:pPr>
-      <w:r>
-        <w:t xml:space="preserve">O algoritmo conhecido como </w:t>
-      </w:r>
-      <w:proofErr w:type="spellStart"/>
-      <w:r>
-        <w:t>bubble</w:t>
-      </w:r>
-      <w:proofErr w:type="spellEnd"/>
-      <w:r>
-        <w:t xml:space="preserve"> </w:t>
-      </w:r>
-      <w:proofErr w:type="spellStart"/>
-      <w:r>
-        <w:t>sort</w:t>
-      </w:r>
-      <w:proofErr w:type="spellEnd"/>
-      <w:r>
-        <w:t xml:space="preserve"> também é conhecido como ordenação por flutuação ou "por bolha". É um algoritmo de ordenação bem simples que percorre a lista diversas vezes, a cada passagem fazendo o maior elemento da sequência “flutuar” para o topo, como bolhas em um tanque de água que vão para seu próprio nível, e disso vem o nome do algoritmo.</w:t>
-      </w:r>
-    </w:p>
-    <w:p>
-      <w:pPr>
-        <w:keepNext/>
-        <w:spacing w:before="240"/>
-        <w:ind w:left="2"/>
-      </w:pPr>
-      <w:r>
-        <w:t>Este algoritmo percorre a lista de itens ordenáveis do início ao fim, verificando a ordem dos elementos dois a dois, e trocando-os de lugar se necessário. Percorre-se a lista até que nenhum elemento tenha sido trocado de lugar na passagem anterior.</w:t>
-      </w:r>
-    </w:p>
-    <w:p>
-      <w:pPr>
-        <w:keepNext/>
-        <w:spacing w:before="240"/>
-        <w:ind w:left="2"/>
-      </w:pPr>
-      <w:r>
-        <w:t xml:space="preserve">No melhor caso, o algoritmo executa </w:t>
-      </w:r>
-      <w:r>
-        <w:rPr>
-          <w:i/>
-        </w:rPr>
-        <w:t xml:space="preserve">n </w:t>
-      </w:r>
-      <w:r>
-        <w:t xml:space="preserve">operações relevantes, onde n representa o número de elementos da lista. No pior caso são feitas </w:t>
-      </w:r>
-      <w:r>
-        <w:rPr>
-          <w:i/>
-        </w:rPr>
-        <w:t>n</w:t>
-      </w:r>
-      <w:r>
-        <w:rPr>
-          <w:i/>
-          <w:vertAlign w:val="superscript"/>
-        </w:rPr>
-        <w:t>2</w:t>
-      </w:r>
-      <w:r>
-        <w:t xml:space="preserve"> operações, ou seja, a complexidade desse algoritmo é de Ordem quadrática </w:t>
-      </w:r>
-      <w:proofErr w:type="gramStart"/>
-      <w:r>
-        <w:t>O(</w:t>
-      </w:r>
-      <w:proofErr w:type="gramEnd"/>
-      <w:r>
-        <w:t>n</w:t>
-      </w:r>
-      <w:r>
-        <w:rPr>
-          <w:vertAlign w:val="superscript"/>
-        </w:rPr>
-        <w:t>2</w:t>
-      </w:r>
-      <w:r>
-        <w:t xml:space="preserve">). </w:t>
-      </w:r>
-    </w:p>
-    <w:p/>
-    <w:p>
-      <w:pPr>
-        <w:rPr>
-          <w:b/>
-          <w:sz w:val="26"/>
-          <w:szCs w:val="26"/>
-        </w:rPr>
-      </w:pPr>
-      <w:r>
-        <w:rPr>
-          <w:b/>
-          <w:sz w:val="26"/>
-          <w:szCs w:val="26"/>
-        </w:rPr>
-        <w:lastRenderedPageBreak/>
-        <w:t>2</w:t>
-      </w:r>
-      <w:r>
-        <w:rPr>
-          <w:b/>
-          <w:sz w:val="26"/>
-          <w:szCs w:val="26"/>
-        </w:rPr>
-        <w:t xml:space="preserve">.2 </w:t>
-      </w:r>
-      <w:proofErr w:type="spellStart"/>
-      <w:r>
-        <w:rPr>
-          <w:b/>
-          <w:sz w:val="26"/>
-          <w:szCs w:val="26"/>
-        </w:rPr>
-        <w:t>Insertion</w:t>
-      </w:r>
-      <w:proofErr w:type="spellEnd"/>
-      <w:r>
-        <w:rPr>
-          <w:b/>
-          <w:sz w:val="26"/>
-          <w:szCs w:val="26"/>
-        </w:rPr>
-        <w:t xml:space="preserve"> </w:t>
-      </w:r>
-      <w:proofErr w:type="spellStart"/>
-      <w:r>
-        <w:rPr>
-          <w:b/>
-          <w:sz w:val="26"/>
-          <w:szCs w:val="26"/>
-        </w:rPr>
-        <w:t>Sort</w:t>
-      </w:r>
-      <w:proofErr w:type="spellEnd"/>
-    </w:p>
-    <w:p>
-      <w:pPr>
-        <w:widowControl/>
-        <w:tabs>
-          <w:tab w:val="left" w:pos="720"/>
-        </w:tabs>
+        <w:t xml:space="preserve">Para se entender o funcionamento da ordenação por </w:t>
+      </w:r>
+      <w:proofErr w:type="spellStart"/>
+      <w:r>
         <w:rPr>
           <w:rFonts w:eastAsia="Times New Roman" w:cs="Times New Roman"/>
           <w:color w:val="auto"/>
           <w:szCs w:val="20"/>
         </w:rPr>
-      </w:pPr>
+        <w:t>Insertion</w:t>
+      </w:r>
+      <w:proofErr w:type="spellEnd"/>
       <w:r>
         <w:rPr>
           <w:rFonts w:eastAsia="Times New Roman" w:cs="Times New Roman"/>
           <w:color w:val="auto"/>
           <w:szCs w:val="20"/>
         </w:rPr>
-        <w:t xml:space="preserve">O algoritmo de ordenação </w:t>
+        <w:t xml:space="preserve"> </w:t>
       </w:r>
       <w:proofErr w:type="spellStart"/>
       <w:r>
@@ -1718,7 +1646,7 @@
           <w:color w:val="auto"/>
           <w:szCs w:val="20"/>
         </w:rPr>
-        <w:t>Insertion</w:t>
+        <w:t>Sort</w:t>
       </w:r>
       <w:proofErr w:type="spellEnd"/>
       <w:r>
@@ -1727,25 +1655,24 @@
           <w:color w:val="auto"/>
           <w:szCs w:val="20"/>
         </w:rPr>
-        <w:t xml:space="preserve"> </w:t>
-      </w:r>
-      <w:proofErr w:type="spellStart"/>
+        <w:t xml:space="preserve">, pode ser feito um paralelo com a forma de como algumas pessoas organizam um baralho num jogo de cartas. Imagine que você está jogando cartas. Você está com as cartas na mão e elas </w:t>
+      </w:r>
       <w:r>
         <w:rPr>
           <w:rFonts w:eastAsia="Times New Roman" w:cs="Times New Roman"/>
           <w:color w:val="auto"/>
           <w:szCs w:val="20"/>
         </w:rPr>
-        <w:t>Sort</w:t>
-      </w:r>
-      <w:proofErr w:type="spellEnd"/>
+        <w:lastRenderedPageBreak/>
+        <w:t>estão ordenadas. Você recebe uma nova carta e deve colocá-la na posição correta da sua mão de cartas, de forma que as cartas obedeçam a ordenação.</w:t>
+      </w:r>
       <w:r>
         <w:rPr>
           <w:rFonts w:eastAsia="Times New Roman" w:cs="Times New Roman"/>
           <w:color w:val="auto"/>
           <w:szCs w:val="20"/>
         </w:rPr>
-        <w:t>, ou ordenação por inserção, é um algoritmo que, dado uma estrutura, como uma lista, constrói uma matri</w:t>
+        <w:br/>
       </w:r>
       <w:r>
         <w:rPr>
@@ -1753,7 +1680,7 @@
           <w:color w:val="auto"/>
           <w:szCs w:val="20"/>
         </w:rPr>
-        <w:t>z final com um elemento de cada vez</w:t>
+        <w:tab/>
       </w:r>
       <w:r>
         <w:rPr>
@@ -1761,15 +1688,12 @@
           <w:color w:val="auto"/>
           <w:szCs w:val="20"/>
         </w:rPr>
-        <w:t>, uma inserção por vez.</w:t>
+        <w:t>A cada nova carta adicionada a sua mão de cartas, a nova carta pode ser menor que algumas das cartas que você já tem na mão ou maior, e assim, você começa a comparar a nova carta com todas as cartas na sua mão até encontrar sua posição correta. Você insere a nova carta na posição correta, e, novamente, sua mão é composta de cartas totalmente ordenadas. Então, você recebe outra carta e repete o mesmo procedimento. Então outra carta, e outra, e assim por diante, até você não receber mais cartas.</w:t>
       </w:r>
     </w:p>
     <w:p>
       <w:pPr>
         <w:widowControl/>
-        <w:tabs>
-          <w:tab w:val="left" w:pos="720"/>
-        </w:tabs>
         <w:rPr>
           <w:rFonts w:eastAsia="Times New Roman" w:cs="Times New Roman"/>
           <w:color w:val="auto"/>
@@ -1783,6 +1707,7 @@
           <w:szCs w:val="20"/>
         </w:rPr>
         <w:tab/>
+        <w:t xml:space="preserve">Desta forma, resumidamente, </w:t>
       </w:r>
       <w:r>
         <w:rPr>
@@ -1790,43 +1715,39 @@
           <w:color w:val="auto"/>
           <w:szCs w:val="20"/>
         </w:rPr>
-        <w:t xml:space="preserve">Para se entender o funcionamento da ordenação por </w:t>
-      </w:r>
-      <w:proofErr w:type="spellStart"/>
+        <w:t>a ideia por trás da ordenação por inserção</w:t>
+      </w:r>
       <w:r>
         <w:rPr>
           <w:rFonts w:eastAsia="Times New Roman" w:cs="Times New Roman"/>
           <w:color w:val="auto"/>
           <w:szCs w:val="20"/>
         </w:rPr>
-        <w:t>Insertion</w:t>
-      </w:r>
-      <w:proofErr w:type="spellEnd"/>
+        <w:t xml:space="preserve"> consiste em p</w:t>
+      </w:r>
       <w:r>
         <w:rPr>
           <w:rFonts w:eastAsia="Times New Roman" w:cs="Times New Roman"/>
           <w:color w:val="auto"/>
           <w:szCs w:val="20"/>
         </w:rPr>
-        <w:t xml:space="preserve"> </w:t>
-      </w:r>
-      <w:proofErr w:type="spellStart"/>
+        <w:t>ercorr</w:t>
+      </w:r>
       <w:r>
         <w:rPr>
           <w:rFonts w:eastAsia="Times New Roman" w:cs="Times New Roman"/>
           <w:color w:val="auto"/>
           <w:szCs w:val="20"/>
         </w:rPr>
-        <w:t>Sort</w:t>
-      </w:r>
-      <w:proofErr w:type="spellEnd"/>
+        <w:t>er</w:t>
+      </w:r>
       <w:r>
         <w:rPr>
           <w:rFonts w:eastAsia="Times New Roman" w:cs="Times New Roman"/>
           <w:color w:val="auto"/>
           <w:szCs w:val="20"/>
         </w:rPr>
-        <w:t>, pode ser feito um paralelo com a forma de como algumas pessoas organizam um baralho num jogo de cartas. Imagine que você está jogando cartas. Você está com as cartas na mão e elas estão ordenadas. Você recebe uma nova carta e deve colocá-la na posição correta da sua mão de cartas, de forma que as cartas obedeçam a ordenação.</w:t>
+        <w:t xml:space="preserve"> as posições </w:t>
       </w:r>
       <w:r>
         <w:rPr>
@@ -1834,7 +1755,7 @@
           <w:color w:val="auto"/>
           <w:szCs w:val="20"/>
         </w:rPr>
-        <w:br/>
+        <w:t>da sequencia</w:t>
       </w:r>
       <w:r>
         <w:rPr>
@@ -1842,7 +1763,7 @@
           <w:color w:val="auto"/>
           <w:szCs w:val="20"/>
         </w:rPr>
-        <w:tab/>
+        <w:t>, começando com o índice 1</w:t>
       </w:r>
       <w:r>
         <w:rPr>
@@ -1850,29 +1771,23 @@
           <w:color w:val="auto"/>
           <w:szCs w:val="20"/>
         </w:rPr>
-        <w:t>A cada nova carta adicionada a sua mão de cartas, a nova carta pode ser menor que algumas das cartas que você já tem na mão ou maior, e assim, você começa a comparar a nova carta com todas as cartas na sua mão até encontrar sua posição correta. Você insere a nova carta na posição correta, e, novamente, sua mão é composta de cartas totalmente ordenadas. Então, você recebe outra carta e repete o mesmo procedimento. Então outra carta, e outra, e assim por diante, até você não receber mais cartas.</w:t>
-      </w:r>
-    </w:p>
-    <w:p>
-      <w:pPr>
-        <w:widowControl/>
-        <w:tabs>
-          <w:tab w:val="left" w:pos="720"/>
-        </w:tabs>
+        <w:t xml:space="preserve"> (um)</w:t>
+      </w:r>
+      <w:r>
         <w:rPr>
           <w:rFonts w:eastAsia="Times New Roman" w:cs="Times New Roman"/>
           <w:color w:val="auto"/>
           <w:szCs w:val="20"/>
         </w:rPr>
-      </w:pPr>
+        <w:t>,</w:t>
+      </w:r>
       <w:r>
         <w:rPr>
           <w:rFonts w:eastAsia="Times New Roman" w:cs="Times New Roman"/>
           <w:color w:val="auto"/>
           <w:szCs w:val="20"/>
         </w:rPr>
-        <w:tab/>
-        <w:t xml:space="preserve">Desta forma, resumidamente, </w:t>
+        <w:t xml:space="preserve"> e </w:t>
       </w:r>
       <w:r>
         <w:rPr>
@@ -1880,7 +1795,7 @@
           <w:color w:val="auto"/>
           <w:szCs w:val="20"/>
         </w:rPr>
-        <w:t>a ideia por trás da ordenação por inserção</w:t>
+        <w:t>inseri</w:t>
       </w:r>
       <w:r>
         <w:rPr>
@@ -1888,7 +1803,7 @@
           <w:color w:val="auto"/>
           <w:szCs w:val="20"/>
         </w:rPr>
-        <w:t xml:space="preserve"> consiste em p</w:t>
+        <w:t xml:space="preserve">r a </w:t>
       </w:r>
       <w:r>
         <w:rPr>
@@ -1896,7 +1811,7 @@
           <w:color w:val="auto"/>
           <w:szCs w:val="20"/>
         </w:rPr>
-        <w:t>ercorr</w:t>
+        <w:t xml:space="preserve">nova </w:t>
       </w:r>
       <w:r>
         <w:rPr>
@@ -1904,7 +1819,7 @@
           <w:color w:val="auto"/>
           <w:szCs w:val="20"/>
         </w:rPr>
-        <w:t>er</w:t>
+        <w:t>carta</w:t>
       </w:r>
       <w:r>
         <w:rPr>
@@ -1912,7 +1827,7 @@
           <w:color w:val="auto"/>
           <w:szCs w:val="20"/>
         </w:rPr>
-        <w:t xml:space="preserve"> as posições </w:t>
+        <w:t xml:space="preserve"> no lugar correto na</w:t>
       </w:r>
       <w:r>
         <w:rPr>
@@ -1920,7 +1835,7 @@
           <w:color w:val="auto"/>
           <w:szCs w:val="20"/>
         </w:rPr>
-        <w:t>da sequencia</w:t>
+        <w:t xml:space="preserve"> </w:t>
       </w:r>
       <w:r>
         <w:rPr>
@@ -1928,7 +1843,7 @@
           <w:color w:val="auto"/>
           <w:szCs w:val="20"/>
         </w:rPr>
-        <w:t>, começando com o índice 1</w:t>
+        <w:t>sequencia ordenada</w:t>
       </w:r>
       <w:r>
         <w:rPr>
@@ -1936,7 +1851,7 @@
           <w:color w:val="auto"/>
           <w:szCs w:val="20"/>
         </w:rPr>
-        <w:t xml:space="preserve"> (um)</w:t>
+        <w:t xml:space="preserve"> à esquerda daquela posição</w:t>
       </w:r>
       <w:r>
         <w:rPr>
@@ -1944,23 +1859,69 @@
           <w:color w:val="auto"/>
           <w:szCs w:val="20"/>
         </w:rPr>
-        <w:t>,</w:t>
-      </w:r>
-      <w:r>
+        <w:t>.</w:t>
+      </w:r>
+    </w:p>
+    <w:p/>
+    <w:p>
+      <w:pPr>
+        <w:rPr>
+          <w:b/>
+          <w:sz w:val="26"/>
+          <w:szCs w:val="26"/>
+        </w:rPr>
+      </w:pPr>
+      <w:r>
+        <w:rPr>
+          <w:b/>
+          <w:sz w:val="26"/>
+          <w:szCs w:val="26"/>
+        </w:rPr>
+        <w:t>2</w:t>
+      </w:r>
+      <w:r>
+        <w:rPr>
+          <w:b/>
+          <w:sz w:val="26"/>
+          <w:szCs w:val="26"/>
+        </w:rPr>
+        <w:t>.3</w:t>
+      </w:r>
+      <w:r>
+        <w:rPr>
+          <w:b/>
+          <w:sz w:val="26"/>
+          <w:szCs w:val="26"/>
+        </w:rPr>
+        <w:t xml:space="preserve"> Merge </w:t>
+      </w:r>
+      <w:proofErr w:type="spellStart"/>
+      <w:r>
+        <w:rPr>
+          <w:b/>
+          <w:sz w:val="26"/>
+          <w:szCs w:val="26"/>
+        </w:rPr>
+        <w:t>Sort</w:t>
+      </w:r>
+      <w:proofErr w:type="spellEnd"/>
+    </w:p>
+    <w:p>
+      <w:pPr>
+        <w:widowControl/>
         <w:rPr>
           <w:rFonts w:eastAsia="Times New Roman" w:cs="Times New Roman"/>
           <w:color w:val="auto"/>
           <w:szCs w:val="20"/>
         </w:rPr>
-        <w:t xml:space="preserve"> e </w:t>
-      </w:r>
+      </w:pPr>
       <w:r>
         <w:rPr>
           <w:rFonts w:eastAsia="Times New Roman" w:cs="Times New Roman"/>
           <w:color w:val="auto"/>
           <w:szCs w:val="20"/>
         </w:rPr>
-        <w:t>inseri</w:t>
+        <w:t xml:space="preserve">O </w:t>
       </w:r>
       <w:r>
         <w:rPr>
@@ -1968,23 +1929,25 @@
           <w:color w:val="auto"/>
           <w:szCs w:val="20"/>
         </w:rPr>
-        <w:t xml:space="preserve">r a </w:t>
-      </w:r>
+        <w:t xml:space="preserve">algoritmo Merge </w:t>
+      </w:r>
+      <w:proofErr w:type="spellStart"/>
       <w:r>
         <w:rPr>
           <w:rFonts w:eastAsia="Times New Roman" w:cs="Times New Roman"/>
           <w:color w:val="auto"/>
           <w:szCs w:val="20"/>
         </w:rPr>
-        <w:t xml:space="preserve">nova </w:t>
-      </w:r>
+        <w:t>Sort</w:t>
+      </w:r>
+      <w:proofErr w:type="spellEnd"/>
       <w:r>
         <w:rPr>
           <w:rFonts w:eastAsia="Times New Roman" w:cs="Times New Roman"/>
           <w:color w:val="auto"/>
           <w:szCs w:val="20"/>
         </w:rPr>
-        <w:t>carta</w:t>
+        <w:t xml:space="preserve"> utili</w:t>
       </w:r>
       <w:r>
         <w:rPr>
@@ -1992,7 +1955,7 @@
           <w:color w:val="auto"/>
           <w:szCs w:val="20"/>
         </w:rPr>
-        <w:t xml:space="preserve"> no lugar correto na</w:t>
+        <w:t>z</w:t>
       </w:r>
       <w:r>
         <w:rPr>
@@ -2000,7 +1963,7 @@
           <w:color w:val="auto"/>
           <w:szCs w:val="20"/>
         </w:rPr>
-        <w:t xml:space="preserve"> </w:t>
+        <w:t>a</w:t>
       </w:r>
       <w:r>
         <w:rPr>
@@ -2008,7 +1971,7 @@
           <w:color w:val="auto"/>
           <w:szCs w:val="20"/>
         </w:rPr>
-        <w:t>sequencia ordenada</w:t>
+        <w:t xml:space="preserve"> o conceito de Divisão e Conquista</w:t>
       </w:r>
       <w:r>
         <w:rPr>
@@ -2016,7 +1979,7 @@
           <w:color w:val="auto"/>
           <w:szCs w:val="20"/>
         </w:rPr>
-        <w:t xml:space="preserve"> à esquerda daquela posição</w:t>
+        <w:t xml:space="preserve">. Isto é, </w:t>
       </w:r>
       <w:r>
         <w:rPr>
@@ -2024,98 +1987,49 @@
           <w:color w:val="auto"/>
           <w:szCs w:val="20"/>
         </w:rPr>
-        <w:t>.</w:t>
-      </w:r>
-    </w:p>
-    <w:p/>
-    <w:p>
-      <w:pPr>
-        <w:rPr>
-          <w:b/>
-          <w:sz w:val="26"/>
-          <w:szCs w:val="26"/>
-        </w:rPr>
-      </w:pPr>
-      <w:r>
-        <w:rPr>
-          <w:b/>
-          <w:sz w:val="26"/>
-          <w:szCs w:val="26"/>
-        </w:rPr>
-        <w:t>2</w:t>
-      </w:r>
-      <w:r>
-        <w:rPr>
-          <w:b/>
-          <w:sz w:val="26"/>
-          <w:szCs w:val="26"/>
-        </w:rPr>
-        <w:t>.3</w:t>
-      </w:r>
-      <w:r>
-        <w:rPr>
-          <w:b/>
-          <w:sz w:val="26"/>
-          <w:szCs w:val="26"/>
-        </w:rPr>
-        <w:t xml:space="preserve"> Merge </w:t>
-      </w:r>
-      <w:proofErr w:type="spellStart"/>
-      <w:r>
-        <w:rPr>
-          <w:b/>
-          <w:sz w:val="26"/>
-          <w:szCs w:val="26"/>
-        </w:rPr>
-        <w:t>Sort</w:t>
-      </w:r>
-      <w:proofErr w:type="spellEnd"/>
-    </w:p>
-    <w:p>
-      <w:pPr>
-        <w:widowControl/>
-        <w:tabs>
-          <w:tab w:val="left" w:pos="720"/>
-        </w:tabs>
+        <w:t xml:space="preserve">dado um problema a </w:t>
+      </w:r>
+      <w:proofErr w:type="gramStart"/>
+      <w:r>
         <w:rPr>
           <w:rFonts w:eastAsia="Times New Roman" w:cs="Times New Roman"/>
           <w:color w:val="auto"/>
           <w:szCs w:val="20"/>
         </w:rPr>
-      </w:pPr>
+        <w:t xml:space="preserve">resolver </w:t>
+      </w:r>
       <w:r>
         <w:rPr>
           <w:rFonts w:eastAsia="Times New Roman" w:cs="Times New Roman"/>
           <w:color w:val="auto"/>
           <w:szCs w:val="20"/>
         </w:rPr>
-        <w:t xml:space="preserve">O </w:t>
-      </w:r>
+        <w:t>em n</w:t>
+      </w:r>
+      <w:proofErr w:type="gramEnd"/>
       <w:r>
         <w:rPr>
           <w:rFonts w:eastAsia="Times New Roman" w:cs="Times New Roman"/>
           <w:color w:val="auto"/>
           <w:szCs w:val="20"/>
         </w:rPr>
-        <w:t xml:space="preserve">algoritmo Merge </w:t>
-      </w:r>
-      <w:proofErr w:type="spellStart"/>
+        <w:t xml:space="preserve"> entradas, </w:t>
+      </w:r>
       <w:r>
         <w:rPr>
           <w:rFonts w:eastAsia="Times New Roman" w:cs="Times New Roman"/>
           <w:color w:val="auto"/>
           <w:szCs w:val="20"/>
         </w:rPr>
-        <w:t>Sort</w:t>
-      </w:r>
-      <w:proofErr w:type="spellEnd"/>
+        <w:t xml:space="preserve">nessa estratégia </w:t>
+      </w:r>
       <w:r>
         <w:rPr>
           <w:rFonts w:eastAsia="Times New Roman" w:cs="Times New Roman"/>
           <w:color w:val="auto"/>
           <w:szCs w:val="20"/>
         </w:rPr>
-        <w:t xml:space="preserve"> utili</w:t>
+        <w:t>quebra</w:t>
       </w:r>
       <w:r>
         <w:rPr>
@@ -2123,7 +2037,7 @@
           <w:color w:val="auto"/>
           <w:szCs w:val="20"/>
         </w:rPr>
-        <w:t>z</w:t>
+        <w:t>mos</w:t>
       </w:r>
       <w:r>
         <w:rPr>
@@ -2131,7 +2045,7 @@
           <w:color w:val="auto"/>
           <w:szCs w:val="20"/>
         </w:rPr>
-        <w:t>a</w:t>
+        <w:t xml:space="preserve"> as entradas em k subconjuntos distintos 1 &lt; k ≤ n</w:t>
       </w:r>
       <w:r>
         <w:rPr>
@@ -2139,7 +2053,7 @@
           <w:color w:val="auto"/>
           <w:szCs w:val="20"/>
         </w:rPr>
-        <w:t xml:space="preserve"> o conceito de Divisão e Conquista</w:t>
+        <w:t>, obtendo k subproblemas.</w:t>
       </w:r>
       <w:r>
         <w:rPr>
@@ -2147,7 +2061,7 @@
           <w:color w:val="auto"/>
           <w:szCs w:val="20"/>
         </w:rPr>
-        <w:t xml:space="preserve">. Isto é, </w:t>
+        <w:t xml:space="preserve"> Esses subproblemas devem ser resolvidos e então um método deve ser encontrado para combinar as soluções em uma solução do todo.</w:t>
       </w:r>
       <w:r>
         <w:rPr>
@@ -2155,16 +2069,15 @@
           <w:color w:val="auto"/>
           <w:szCs w:val="20"/>
         </w:rPr>
-        <w:t xml:space="preserve">dado um problema a </w:t>
-      </w:r>
-      <w:proofErr w:type="gramStart"/>
+        <w:t xml:space="preserve"> </w:t>
+      </w:r>
       <w:r>
         <w:rPr>
           <w:rFonts w:eastAsia="Times New Roman" w:cs="Times New Roman"/>
           <w:color w:val="auto"/>
           <w:szCs w:val="20"/>
         </w:rPr>
-        <w:t xml:space="preserve">resolver </w:t>
+        <w:t>Enquanto os</w:t>
       </w:r>
       <w:r>
         <w:rPr>
@@ -2172,16 +2085,15 @@
           <w:color w:val="auto"/>
           <w:szCs w:val="20"/>
         </w:rPr>
-        <w:t>em n</w:t>
-      </w:r>
-      <w:proofErr w:type="gramEnd"/>
+        <w:t xml:space="preserve"> subconjuntos ainda se mantem relativamente grandes, a estratégia de divisão e</w:t>
+      </w:r>
       <w:r>
         <w:rPr>
           <w:rFonts w:eastAsia="Times New Roman" w:cs="Times New Roman"/>
           <w:color w:val="auto"/>
           <w:szCs w:val="20"/>
         </w:rPr>
-        <w:t xml:space="preserve"> entradas, </w:t>
+        <w:t xml:space="preserve"> conquista pode ser reaplicada, </w:t>
       </w:r>
       <w:r>
         <w:rPr>
@@ -2189,7 +2101,7 @@
           <w:color w:val="auto"/>
           <w:szCs w:val="20"/>
         </w:rPr>
-        <w:t xml:space="preserve">nessa estratégia </w:t>
+        <w:t xml:space="preserve">até que um subproblema fique tão pequeno que para ser resolvido </w:t>
       </w:r>
       <w:r>
         <w:rPr>
@@ -2197,7 +2109,7 @@
           <w:color w:val="auto"/>
           <w:szCs w:val="20"/>
         </w:rPr>
-        <w:t>quebra</w:t>
+        <w:t xml:space="preserve">que </w:t>
       </w:r>
       <w:r>
         <w:rPr>
@@ -2205,7 +2117,7 @@
           <w:color w:val="auto"/>
           <w:szCs w:val="20"/>
         </w:rPr>
-        <w:t>mos</w:t>
+        <w:t xml:space="preserve">não </w:t>
       </w:r>
       <w:r>
         <w:rPr>
@@ -2213,7 +2125,7 @@
           <w:color w:val="auto"/>
           <w:szCs w:val="20"/>
         </w:rPr>
-        <w:t xml:space="preserve"> as entradas em k subconjuntos distintos 1 &lt; k ≤ n</w:t>
+        <w:t>necessite</w:t>
       </w:r>
       <w:r>
         <w:rPr>
@@ -2221,23 +2133,25 @@
           <w:color w:val="auto"/>
           <w:szCs w:val="20"/>
         </w:rPr>
-        <w:t>, obtendo k subproblemas.</w:t>
-      </w:r>
-      <w:r>
+        <w:t xml:space="preserve"> ser quebrado.</w:t>
+      </w:r>
+    </w:p>
+    <w:p>
+      <w:pPr>
+        <w:widowControl/>
         <w:rPr>
           <w:rFonts w:eastAsia="Times New Roman" w:cs="Times New Roman"/>
           <w:color w:val="auto"/>
           <w:szCs w:val="20"/>
         </w:rPr>
-        <w:t xml:space="preserve"> Esses subproblemas devem ser resolvidos e então um método deve ser encontrado para combinar as soluções em uma solução do todo.</w:t>
-      </w:r>
+      </w:pPr>
       <w:r>
         <w:rPr>
           <w:rFonts w:eastAsia="Times New Roman" w:cs="Times New Roman"/>
           <w:color w:val="auto"/>
           <w:szCs w:val="20"/>
         </w:rPr>
-        <w:t xml:space="preserve"> </w:t>
+        <w:tab/>
       </w:r>
       <w:r>
         <w:rPr>
@@ -2245,55 +2159,61 @@
           <w:color w:val="auto"/>
           <w:szCs w:val="20"/>
         </w:rPr>
-        <w:t>Enquanto os</w:t>
-      </w:r>
+        <w:t xml:space="preserve">No algoritmo Merge </w:t>
+      </w:r>
+      <w:proofErr w:type="spellStart"/>
       <w:r>
         <w:rPr>
           <w:rFonts w:eastAsia="Times New Roman" w:cs="Times New Roman"/>
           <w:color w:val="auto"/>
           <w:szCs w:val="20"/>
         </w:rPr>
-        <w:t xml:space="preserve"> subconjuntos ainda se mantem relativamente grandes, a estratégia de divisão e</w:t>
-      </w:r>
+        <w:t>Sort</w:t>
+      </w:r>
+      <w:proofErr w:type="spellEnd"/>
       <w:r>
         <w:rPr>
           <w:rFonts w:eastAsia="Times New Roman" w:cs="Times New Roman"/>
           <w:color w:val="auto"/>
           <w:szCs w:val="20"/>
         </w:rPr>
-        <w:t xml:space="preserve"> conquista pode ser reaplicada, </w:t>
-      </w:r>
+        <w:t xml:space="preserve">, temos uma </w:t>
+      </w:r>
+      <w:proofErr w:type="spellStart"/>
       <w:r>
         <w:rPr>
           <w:rFonts w:eastAsia="Times New Roman" w:cs="Times New Roman"/>
           <w:color w:val="auto"/>
           <w:szCs w:val="20"/>
         </w:rPr>
-        <w:t xml:space="preserve">até que um subproblema fique tão pequeno que para ser resolvido </w:t>
-      </w:r>
+        <w:t>sequencia</w:t>
+      </w:r>
+      <w:proofErr w:type="spellEnd"/>
       <w:r>
         <w:rPr>
           <w:rFonts w:eastAsia="Times New Roman" w:cs="Times New Roman"/>
           <w:color w:val="auto"/>
           <w:szCs w:val="20"/>
         </w:rPr>
-        <w:t xml:space="preserve">que </w:t>
-      </w:r>
+        <w:t xml:space="preserve"> de n elementos a[1], a[2</w:t>
+      </w:r>
+      <w:proofErr w:type="gramStart"/>
       <w:r>
         <w:rPr>
           <w:rFonts w:eastAsia="Times New Roman" w:cs="Times New Roman"/>
           <w:color w:val="auto"/>
           <w:szCs w:val="20"/>
         </w:rPr>
-        <w:t xml:space="preserve">não </w:t>
-      </w:r>
+        <w:t>],...</w:t>
+      </w:r>
+      <w:proofErr w:type="gramEnd"/>
       <w:r>
         <w:rPr>
           <w:rFonts w:eastAsia="Times New Roman" w:cs="Times New Roman"/>
           <w:color w:val="auto"/>
           <w:szCs w:val="20"/>
         </w:rPr>
-        <w:t>necessite</w:t>
+        <w:t>,a[n], onde a ideia geral é quebra-los em dois conjuntos a[1],...,a[n/2] e a[n/2 + 1],...,a[n]</w:t>
       </w:r>
       <w:r>
         <w:rPr>
@@ -2301,97 +2221,6 @@
           <w:color w:val="auto"/>
           <w:szCs w:val="20"/>
         </w:rPr>
-        <w:t xml:space="preserve"> ser quebrado.</w:t>
-      </w:r>
-    </w:p>
-    <w:p>
-      <w:pPr>
-        <w:widowControl/>
-        <w:tabs>
-          <w:tab w:val="left" w:pos="720"/>
-        </w:tabs>
-        <w:rPr>
-          <w:rFonts w:eastAsia="Times New Roman" w:cs="Times New Roman"/>
-          <w:color w:val="auto"/>
-          <w:szCs w:val="20"/>
-        </w:rPr>
-      </w:pPr>
-      <w:r>
-        <w:rPr>
-          <w:rFonts w:eastAsia="Times New Roman" w:cs="Times New Roman"/>
-          <w:color w:val="auto"/>
-          <w:szCs w:val="20"/>
-        </w:rPr>
-        <w:tab/>
-      </w:r>
-      <w:r>
-        <w:rPr>
-          <w:rFonts w:eastAsia="Times New Roman" w:cs="Times New Roman"/>
-          <w:color w:val="auto"/>
-          <w:szCs w:val="20"/>
-        </w:rPr>
-        <w:t xml:space="preserve">No algoritmo Merge </w:t>
-      </w:r>
-      <w:proofErr w:type="spellStart"/>
-      <w:r>
-        <w:rPr>
-          <w:rFonts w:eastAsia="Times New Roman" w:cs="Times New Roman"/>
-          <w:color w:val="auto"/>
-          <w:szCs w:val="20"/>
-        </w:rPr>
-        <w:t>Sort</w:t>
-      </w:r>
-      <w:proofErr w:type="spellEnd"/>
-      <w:r>
-        <w:rPr>
-          <w:rFonts w:eastAsia="Times New Roman" w:cs="Times New Roman"/>
-          <w:color w:val="auto"/>
-          <w:szCs w:val="20"/>
-        </w:rPr>
-        <w:t xml:space="preserve">, temos uma </w:t>
-      </w:r>
-      <w:proofErr w:type="spellStart"/>
-      <w:r>
-        <w:rPr>
-          <w:rFonts w:eastAsia="Times New Roman" w:cs="Times New Roman"/>
-          <w:color w:val="auto"/>
-          <w:szCs w:val="20"/>
-        </w:rPr>
-        <w:t>sequencia</w:t>
-      </w:r>
-      <w:proofErr w:type="spellEnd"/>
-      <w:r>
-        <w:rPr>
-          <w:rFonts w:eastAsia="Times New Roman" w:cs="Times New Roman"/>
-          <w:color w:val="auto"/>
-          <w:szCs w:val="20"/>
-        </w:rPr>
-        <w:t xml:space="preserve"> de n elementos a[1], a[2</w:t>
-      </w:r>
-      <w:proofErr w:type="gramStart"/>
-      <w:r>
-        <w:rPr>
-          <w:rFonts w:eastAsia="Times New Roman" w:cs="Times New Roman"/>
-          <w:color w:val="auto"/>
-          <w:szCs w:val="20"/>
-        </w:rPr>
-        <w:t>],...</w:t>
-      </w:r>
-      <w:proofErr w:type="gramEnd"/>
-      <w:r>
-        <w:rPr>
-          <w:rFonts w:eastAsia="Times New Roman" w:cs="Times New Roman"/>
-          <w:color w:val="auto"/>
-          <w:szCs w:val="20"/>
-        </w:rPr>
-        <w:t>,a[n], onde a ideia geral é quebra-los em dois conjuntos a[1],...,a[n/2] e a[n/2 + 1],...,a[n]</w:t>
-      </w:r>
-      <w:r>
-        <w:rPr>
-          <w:rFonts w:eastAsia="Times New Roman" w:cs="Times New Roman"/>
-          <w:color w:val="auto"/>
-          <w:szCs w:val="20"/>
-        </w:rPr>
         <w:t>. Cada conjunto é individualmente ordenado e as sequencias resultantes ordenadas são combinadas para produzir uma única sequencia ordenada de n elementos.</w:t>
       </w:r>
     </w:p>
@@ -2533,11 +2362,7 @@
         <w:t>], tal que a[i] ≤ a[j]</w:t>
       </w:r>
       <w:r>
-        <w:t xml:space="preserve"> para todo i </w:t>
-      </w:r>
-      <w:r>
-        <w:lastRenderedPageBreak/>
-        <w:t>entre 1 e m e para todo j entre m+1 e n e algum m, 1 ≤ m ≤ n.</w:t>
+        <w:t xml:space="preserve"> para todo i entre 1 e m e para todo j entre m+1 e n e algum m, 1 ≤ m ≤ n.</w:t>
       </w:r>
       <w:r>
         <w:t xml:space="preserve"> Portanto os elementos em a[1:m] e a[m+1,n] podem ser independente</w:t>
@@ -4077,7 +3902,6 @@
           <w:b/>
           <w:sz w:val="26"/>
           <w:szCs w:val="26"/>
-          <w:lang w:val="en-US"/>
         </w:rPr>
       </w:pPr>
       <w:r>
@@ -4085,7 +3909,6 @@
           <w:b/>
           <w:sz w:val="26"/>
           <w:szCs w:val="26"/>
-          <w:lang w:val="en-US"/>
         </w:rPr>
         <w:t>3</w:t>
       </w:r>
@@ -4094,7 +3917,6 @@
           <w:b/>
           <w:sz w:val="26"/>
           <w:szCs w:val="26"/>
-          <w:lang w:val="en-US"/>
         </w:rPr>
         <w:t xml:space="preserve">.3. Merge </w:t>
       </w:r>
@@ -4104,7 +3926,6 @@
           <w:b/>
           <w:sz w:val="26"/>
           <w:szCs w:val="26"/>
-          <w:lang w:val="en-US"/>
         </w:rPr>
         <w:t>Sort</w:t>
       </w:r>
@@ -4286,7 +4107,7 @@
           </mc:Choice>
           <mc:Fallback>
             <w:pict>
-              <v:shapetype w14:anchorId="11C22225" id="_x0000_t87" coordsize="21600,21600" o:spt="87" adj="1800,10800" path="m21600,qx10800@0l10800@2qy0@11,10800@3l10800@1qy21600,21600e" filled="f">
+              <v:shapetype w14:anchorId="01EE3F27" id="_x0000_t87" coordsize="21600,21600" o:spt="87" adj="1800,10800" path="m21600,qx10800@0l10800@2qy0@11,10800@3l10800@1qy21600,21600e" filled="f">
                 <v:formulas>
                   <v:f eqn="val #0"/>
                   <v:f eqn="sum 21600 0 #0"/>
@@ -5566,7 +5387,6 @@
           <w:b/>
           <w:sz w:val="26"/>
           <w:szCs w:val="26"/>
-          <w:lang w:val="en-US"/>
         </w:rPr>
       </w:pPr>
       <w:r>
@@ -5574,7 +5394,6 @@
           <w:b/>
           <w:sz w:val="26"/>
           <w:szCs w:val="26"/>
-          <w:lang w:val="en-US"/>
         </w:rPr>
         <w:t>3</w:t>
       </w:r>
@@ -5583,7 +5402,6 @@
           <w:b/>
           <w:sz w:val="26"/>
           <w:szCs w:val="26"/>
-          <w:lang w:val="en-US"/>
         </w:rPr>
         <w:t>.4</w:t>
       </w:r>
@@ -5592,7 +5410,6 @@
           <w:b/>
           <w:sz w:val="26"/>
           <w:szCs w:val="26"/>
-          <w:lang w:val="en-US"/>
         </w:rPr>
         <w:t xml:space="preserve">. </w:t>
       </w:r>
@@ -5602,7 +5419,6 @@
           <w:b/>
           <w:sz w:val="26"/>
           <w:szCs w:val="26"/>
-          <w:lang w:val="en-US"/>
         </w:rPr>
         <w:t>Quick</w:t>
       </w:r>
@@ -5612,7 +5428,6 @@
           <w:b/>
           <w:sz w:val="26"/>
           <w:szCs w:val="26"/>
-          <w:lang w:val="en-US"/>
         </w:rPr>
         <w:t xml:space="preserve"> </w:t>
       </w:r>
@@ -5622,7 +5437,6 @@
           <w:b/>
           <w:sz w:val="26"/>
           <w:szCs w:val="26"/>
-          <w:lang w:val="en-US"/>
         </w:rPr>
         <w:t>S</w:t>
       </w:r>
@@ -5631,7 +5445,6 @@
           <w:b/>
           <w:sz w:val="26"/>
           <w:szCs w:val="26"/>
-          <w:lang w:val="en-US"/>
         </w:rPr>
         <w:t>ort</w:t>
       </w:r>
@@ -8529,7 +8342,14 @@
               </w:rPr>
               <w:t xml:space="preserve"> </w:t>
             </w:r>
-            <w:proofErr w:type="spellStart"/>
+            <w:r>
+              <w:rPr>
+                <w:rFonts w:ascii="Calibri" w:eastAsia="Times New Roman" w:hAnsi="Calibri" w:cs="Calibri"/>
+                <w:sz w:val="22"/>
+                <w:szCs w:val="22"/>
+              </w:rPr>
+              <w:t>l</w:t>
+            </w:r>
             <w:r>
               <w:rPr>
                 <w:rFonts w:ascii="Calibri" w:eastAsia="Times New Roman" w:hAnsi="Calibri" w:cs="Calibri"/>
@@ -8538,7 +8358,6 @@
               </w:rPr>
               <w:t>og</w:t>
             </w:r>
-            <w:proofErr w:type="spellEnd"/>
             <w:r>
               <w:rPr>
                 <w:rFonts w:ascii="Calibri" w:eastAsia="Times New Roman" w:hAnsi="Calibri" w:cs="Calibri"/>
@@ -9080,115 +8899,30 @@
     </w:p>
     <w:p>
       <w:pPr>
-        <w:pStyle w:val="Pr-formataoHTML"/>
-        <w:shd w:val="clear" w:color="auto" w:fill="FFFFFF"/>
-        <w:jc w:val="both"/>
-        <w:rPr>
-          <w:rFonts w:ascii="Times" w:eastAsia="Times" w:hAnsi="Times" w:cs="Times"/>
-          <w:color w:val="000000"/>
-          <w:sz w:val="24"/>
-          <w:szCs w:val="24"/>
-        </w:rPr>
-      </w:pPr>
-      <w:r>
-        <w:rPr>
-          <w:rFonts w:ascii="Times" w:eastAsia="Times" w:hAnsi="Times" w:cs="Times"/>
-          <w:color w:val="000000"/>
-          <w:sz w:val="24"/>
-          <w:szCs w:val="24"/>
-        </w:rPr>
-        <w:t xml:space="preserve">Na </w:t>
-      </w:r>
-      <w:r>
-        <w:rPr>
-          <w:rFonts w:ascii="Times" w:eastAsia="Times" w:hAnsi="Times" w:cs="Times"/>
-          <w:color w:val="000000"/>
-          <w:sz w:val="24"/>
-          <w:szCs w:val="24"/>
-        </w:rPr>
-        <w:t>T</w:t>
-      </w:r>
-      <w:r>
-        <w:rPr>
-          <w:rFonts w:ascii="Times" w:eastAsia="Times" w:hAnsi="Times" w:cs="Times"/>
-          <w:color w:val="000000"/>
-          <w:sz w:val="24"/>
-          <w:szCs w:val="24"/>
-        </w:rPr>
-        <w:t>abela</w:t>
-      </w:r>
-      <w:r>
-        <w:rPr>
-          <w:rFonts w:ascii="Times" w:eastAsia="Times" w:hAnsi="Times" w:cs="Times"/>
-          <w:color w:val="000000"/>
-          <w:sz w:val="24"/>
-          <w:szCs w:val="24"/>
-        </w:rPr>
-        <w:t xml:space="preserve"> 1</w:t>
-      </w:r>
-      <w:r>
-        <w:rPr>
-          <w:rFonts w:ascii="Times" w:eastAsia="Times" w:hAnsi="Times" w:cs="Times"/>
-          <w:color w:val="000000"/>
-          <w:sz w:val="24"/>
-          <w:szCs w:val="24"/>
-        </w:rPr>
-        <w:t xml:space="preserve">, </w:t>
-      </w:r>
-      <w:proofErr w:type="gramStart"/>
-      <w:r>
-        <w:rPr>
-          <w:rFonts w:ascii="Times" w:eastAsia="Times" w:hAnsi="Times" w:cs="Times"/>
-          <w:color w:val="000000"/>
-          <w:sz w:val="24"/>
-          <w:szCs w:val="24"/>
-        </w:rPr>
-        <w:t>n</w:t>
-      </w:r>
-      <w:proofErr w:type="gramEnd"/>
-      <w:r>
-        <w:rPr>
-          <w:rFonts w:ascii="Times" w:eastAsia="Times" w:hAnsi="Times" w:cs="Times"/>
-          <w:color w:val="000000"/>
-          <w:sz w:val="24"/>
-          <w:szCs w:val="24"/>
-        </w:rPr>
-        <w:t xml:space="preserve"> é o número de registros a serem classificados. As colunas "Caso Médio" e "Pior Caso" dão a complexidade de tempo em cada caso, sob o pressuposto de que o comprimento de cada chave é constante, e que, portanto, todas as comparações, trocas e outras operações necessárias acontecem em tempo constante. Os tempos de execução </w:t>
-      </w:r>
-      <w:r>
-        <w:rPr>
-          <w:rFonts w:ascii="Times" w:eastAsia="Times" w:hAnsi="Times" w:cs="Times"/>
-          <w:color w:val="000000"/>
-          <w:sz w:val="24"/>
-          <w:szCs w:val="24"/>
-        </w:rPr>
-        <w:lastRenderedPageBreak/>
-        <w:t>listados abaixo devem ser entendidos como sendo dentro da grande notação O, daí a b</w:t>
-      </w:r>
-      <w:r>
-        <w:rPr>
-          <w:rFonts w:ascii="Times" w:eastAsia="Times" w:hAnsi="Times" w:cs="Times"/>
-          <w:color w:val="000000"/>
-          <w:sz w:val="24"/>
-          <w:szCs w:val="24"/>
-        </w:rPr>
-        <w:t>ase dos logaritmos não importa.</w:t>
-      </w:r>
-    </w:p>
-    <w:p>
-      <w:pPr>
         <w:keepNext/>
         <w:spacing w:before="240"/>
       </w:pPr>
       <w:r>
+        <w:t>Os códigos foram escritos na linguagem Python 2.7.13</w:t>
+      </w:r>
+      <w:r>
+        <w:t>.</w:t>
+      </w:r>
+      <w:r>
+        <w:t xml:space="preserve"> Os algoritmos foram implementados em diferentes ambientes (computadores distintos</w:t>
+      </w:r>
+      <w:r>
+        <w:t xml:space="preserve">, com </w:t>
+      </w:r>
+      <w:r>
+        <w:t>sistemas operacionais distintos</w:t>
+      </w:r>
+      <w:r>
+        <w:t xml:space="preserve">) de forma a ser possível evidenciar o comportamento </w:t>
+      </w:r>
+      <w:r>
         <w:lastRenderedPageBreak/>
-        <w:t>Os códigos foram escritos na linguagem Python 2.7.13</w:t>
-      </w:r>
-      <w:r>
-        <w:t>.</w:t>
-      </w:r>
-      <w:r>
-        <w:t xml:space="preserve"> Os algoritmos foram implementados em diferentes ambientes (computadores distintos) de forma a ser possível evidenciar o comportamento assimptótico semelhante destes.</w:t>
+        <w:t>assimptótico semelhante destes.</w:t>
       </w:r>
     </w:p>
     <w:p>
@@ -9197,6 +8931,9 @@
         <w:spacing w:before="240"/>
       </w:pPr>
       <w:r>
+        <w:tab/>
+      </w:r>
+      <w:r>
         <w:t>A</w:t>
       </w:r>
       <w:r>
@@ -9238,7 +8975,13 @@
         <w:t xml:space="preserve"> </w:t>
       </w:r>
       <w:r>
-        <w:t xml:space="preserve">A ordenação foi executada para diferentes quantidades de itens, no caso, foram testados valores de 100, </w:t>
+        <w:t xml:space="preserve">A ordenação foi executada para diferentes quantidades de itens, </w:t>
+      </w:r>
+      <w:r>
+        <w:t>aleatoriamente gerados. N</w:t>
+      </w:r>
+      <w:r>
+        <w:t xml:space="preserve">o caso, foram testados valores de 100, </w:t>
       </w:r>
       <w:r>
         <w:t>400, 1000, 4000, 10000</w:t>
@@ -9247,34 +8990,62 @@
         <w:t xml:space="preserve"> itens. </w:t>
       </w:r>
       <w:r>
-        <w:t xml:space="preserve">Na Figura </w:t>
-      </w:r>
-      <w:r>
-        <w:t>2</w:t>
-      </w:r>
-      <w:r>
-        <w:t xml:space="preserve">, utilizou-se um sistema mais antigo e, desta forma, com menos poder de processamento e menos memória. </w:t>
-      </w:r>
-      <w:r>
-        <w:t xml:space="preserve">Na Figura </w:t>
-      </w:r>
-      <w:r>
-        <w:t>3</w:t>
-      </w:r>
-      <w:r>
-        <w:t xml:space="preserve">, testou-se com um sistema com mais </w:t>
-      </w:r>
-      <w:r>
-        <w:t>poder de processamento e m</w:t>
-      </w:r>
-      <w:r>
-        <w:t>ais</w:t>
-      </w:r>
-      <w:r>
-        <w:t xml:space="preserve"> memória</w:t>
+        <w:t>Na Figura 2</w:t>
+      </w:r>
+      <w:r>
+        <w:t>, utilizou-se</w:t>
+      </w:r>
+      <w:r>
+        <w:t xml:space="preserve"> uma plataforma computacional mais antiga, </w:t>
+      </w:r>
+      <w:r>
+        <w:t>com meno</w:t>
+      </w:r>
+      <w:r>
+        <w:t>r</w:t>
+      </w:r>
+      <w:r>
+        <w:t xml:space="preserve"> poder de processamento e menos memória. </w:t>
+      </w:r>
+      <w:r>
+        <w:t>Na Figura 3</w:t>
+      </w:r>
+      <w:r>
+        <w:t xml:space="preserve">, testou-se </w:t>
+      </w:r>
+      <w:r>
+        <w:t>em</w:t>
+      </w:r>
+      <w:r>
+        <w:t xml:space="preserve"> </w:t>
+      </w:r>
+      <w:proofErr w:type="gramStart"/>
+      <w:r>
+        <w:t xml:space="preserve">um </w:t>
+      </w:r>
+      <w:r>
+        <w:t>plataforma</w:t>
+      </w:r>
+      <w:proofErr w:type="gramEnd"/>
+      <w:r>
+        <w:t xml:space="preserve"> com mais poder de processamento e mais memória</w:t>
       </w:r>
       <w:r>
         <w:t xml:space="preserve">. </w:t>
+      </w:r>
+      <w:r>
+        <w:t xml:space="preserve">Os valores que deveriam ser indicados no gráfico, </w:t>
+      </w:r>
+      <w:proofErr w:type="gramStart"/>
+      <w:r>
+        <w:t>onde  programa</w:t>
+      </w:r>
+      <w:proofErr w:type="gramEnd"/>
+      <w:r>
+        <w:t xml:space="preserve"> registrou que o tempo de execução foi zero, não aparecem. Isso porque uma escala logarítmica não pode ser usada para valores negativos ou zero.</w:t>
+      </w:r>
+      <w:r>
+        <w:t xml:space="preserve"> </w:t>
       </w:r>
       <w:r>
         <w:t>Assim, verificamos</w:t>
@@ -9435,56 +9206,139 @@
           </wp:inline>
         </w:drawing>
       </w:r>
+    </w:p>
+    <w:p>
+      <w:pPr>
+        <w:keepNext/>
+        <w:spacing w:before="240"/>
+        <w:rPr>
+          <w:b/>
+        </w:rPr>
+      </w:pPr>
+      <w:r>
+        <w:rPr>
+          <w:b/>
+        </w:rPr>
+        <w:t xml:space="preserve">Figura </w:t>
+      </w:r>
+      <w:r>
+        <w:rPr>
+          <w:b/>
+        </w:rPr>
+        <w:t>3</w:t>
+      </w:r>
+      <w:r>
+        <w:rPr>
+          <w:b/>
+        </w:rPr>
+        <w:t>. Tempos de execução dos diferentes algoritmos para diferentes quantidades de itens de entrada, máquina</w:t>
+      </w:r>
+      <w:r>
+        <w:rPr>
+          <w:b/>
+        </w:rPr>
+        <w:t xml:space="preserve"> de alto desempenho</w:t>
+      </w:r>
+      <w:r>
+        <w:rPr>
+          <w:b/>
+        </w:rPr>
+        <w:t xml:space="preserve">. </w:t>
+      </w:r>
+    </w:p>
+    <w:p>
+      <w:pPr>
+        <w:keepNext/>
+        <w:spacing w:before="240"/>
+      </w:pPr>
+      <w:r>
+        <w:tab/>
+      </w:r>
+      <w:r>
+        <w:t xml:space="preserve">Verificamos, observando os valores obtidos, que o comportamento experimental evidencia as análises teóricas. Ou seja, no caso médio, onde temos uma lista com elementos aleatoriamente organizados, a implementação do </w:t>
+      </w:r>
+      <w:proofErr w:type="spellStart"/>
+      <w:r>
+        <w:t>Bubble</w:t>
+      </w:r>
+      <w:proofErr w:type="spellEnd"/>
+      <w:r>
+        <w:t xml:space="preserve"> </w:t>
+      </w:r>
+      <w:proofErr w:type="spellStart"/>
+      <w:r>
+        <w:t>Sort</w:t>
+      </w:r>
+      <w:proofErr w:type="spellEnd"/>
+      <w:r>
+        <w:t xml:space="preserve"> e do </w:t>
+      </w:r>
+      <w:proofErr w:type="spellStart"/>
+      <w:r>
+        <w:t>Insert</w:t>
+      </w:r>
+      <w:proofErr w:type="spellEnd"/>
+      <w:r>
+        <w:t xml:space="preserve"> </w:t>
+      </w:r>
+      <w:proofErr w:type="spellStart"/>
+      <w:r>
+        <w:t>Sort</w:t>
+      </w:r>
+      <w:proofErr w:type="spellEnd"/>
+      <w:r>
+        <w:t xml:space="preserve"> executam a ordenação em um tempo maior que as implementações do Merge </w:t>
+      </w:r>
+      <w:proofErr w:type="spellStart"/>
+      <w:r>
+        <w:t>Sort</w:t>
+      </w:r>
+      <w:proofErr w:type="spellEnd"/>
+      <w:r>
+        <w:t xml:space="preserve"> e do </w:t>
+      </w:r>
+      <w:proofErr w:type="spellStart"/>
+      <w:r>
+        <w:t>Quick</w:t>
+      </w:r>
+      <w:proofErr w:type="spellEnd"/>
+      <w:r>
+        <w:t xml:space="preserve"> </w:t>
+      </w:r>
+      <w:proofErr w:type="spellStart"/>
+      <w:r>
+        <w:t>Sort</w:t>
+      </w:r>
+      <w:proofErr w:type="spellEnd"/>
+      <w:r>
+        <w:t>.</w:t>
+      </w:r>
+    </w:p>
+    <w:p>
+      <w:pPr>
+        <w:keepNext/>
+        <w:spacing w:before="240"/>
+      </w:pPr>
+      <w:r>
+        <w:tab/>
+      </w:r>
+      <w:r>
+        <w:t>Também foi possível evidenciar que ao implementarmos os algoritmos em diferentes ambientes, no</w:t>
+      </w:r>
+      <w:r>
+        <w:t xml:space="preserve"> caso, computadores distintos com </w:t>
+      </w:r>
+      <w:r>
+        <w:t>sistemas operacionais distintos</w:t>
+      </w:r>
       <w:bookmarkStart w:id="0" w:name="_GoBack"/>
       <w:bookmarkEnd w:id="0"/>
-    </w:p>
-    <w:p>
-      <w:pPr>
-        <w:keepNext/>
-        <w:spacing w:before="240"/>
-        <w:rPr>
-          <w:b/>
-        </w:rPr>
-      </w:pPr>
-      <w:r>
-        <w:rPr>
-          <w:b/>
-        </w:rPr>
-        <w:t xml:space="preserve">Figura </w:t>
-      </w:r>
-      <w:r>
-        <w:rPr>
-          <w:b/>
-        </w:rPr>
-        <w:t>3</w:t>
-      </w:r>
-      <w:r>
-        <w:rPr>
-          <w:b/>
-        </w:rPr>
-        <w:t>. Tempos de execução dos diferentes algoritmos para diferentes quantidades de itens de entrada, máquina</w:t>
-      </w:r>
-      <w:r>
-        <w:rPr>
-          <w:b/>
-        </w:rPr>
-        <w:t xml:space="preserve"> de alto desempenho</w:t>
-      </w:r>
-      <w:r>
-        <w:rPr>
-          <w:b/>
-        </w:rPr>
-        <w:t xml:space="preserve">. </w:t>
-      </w:r>
-    </w:p>
-    <w:p>
-      <w:pPr>
-        <w:keepNext/>
-        <w:spacing w:before="240"/>
-        <w:rPr>
-          <w:b/>
-        </w:rPr>
-      </w:pPr>
+      <w:r>
+        <w:t xml:space="preserve">, </w:t>
+      </w:r>
+      <w:r>
+        <w:t>o comportamento assimptótico foi semelhante.</w:t>
+      </w:r>
     </w:p>
     <w:p>
       <w:pPr>
@@ -9519,12 +9373,84 @@
         <w:t>:</w:t>
       </w:r>
     </w:p>
-    <w:p>
-      <w:pPr>
+    <w:p/>
+    <w:p>
+      <w:pPr>
+        <w:ind w:left="284" w:hanging="284"/>
         <w:rPr>
           <w:lang w:val="en-US"/>
         </w:rPr>
       </w:pPr>
+      <w:proofErr w:type="spellStart"/>
+      <w:r>
+        <w:rPr>
+          <w:lang w:val="en-US"/>
+        </w:rPr>
+        <w:t>Cormen</w:t>
+      </w:r>
+      <w:proofErr w:type="spellEnd"/>
+      <w:r>
+        <w:rPr>
+          <w:lang w:val="en-US"/>
+        </w:rPr>
+        <w:t xml:space="preserve">, Thomas H.; </w:t>
+      </w:r>
+      <w:proofErr w:type="spellStart"/>
+      <w:r>
+        <w:rPr>
+          <w:lang w:val="en-US"/>
+        </w:rPr>
+        <w:t>Leiserson</w:t>
+      </w:r>
+      <w:proofErr w:type="spellEnd"/>
+      <w:r>
+        <w:rPr>
+          <w:lang w:val="en-US"/>
+        </w:rPr>
+        <w:t xml:space="preserve">, Charles E.; </w:t>
+      </w:r>
+      <w:proofErr w:type="spellStart"/>
+      <w:r>
+        <w:rPr>
+          <w:lang w:val="en-US"/>
+        </w:rPr>
+        <w:t>Rivest</w:t>
+      </w:r>
+      <w:proofErr w:type="spellEnd"/>
+      <w:r>
+        <w:rPr>
+          <w:lang w:val="en-US"/>
+        </w:rPr>
+        <w:t xml:space="preserve">, Ronald L.; Stein, Clifford (2009) [1990]. </w:t>
+      </w:r>
+      <w:proofErr w:type="spellStart"/>
+      <w:r>
+        <w:rPr>
+          <w:lang w:val="en-US"/>
+        </w:rPr>
+        <w:t>Algoritmos</w:t>
+      </w:r>
+      <w:proofErr w:type="spellEnd"/>
+      <w:r>
+        <w:rPr>
+          <w:lang w:val="en-US"/>
+        </w:rPr>
+        <w:t xml:space="preserve"> (3rd </w:t>
+      </w:r>
+      <w:proofErr w:type="gramStart"/>
+      <w:r>
+        <w:rPr>
+          <w:lang w:val="en-US"/>
+        </w:rPr>
+        <w:t>ed</w:t>
+      </w:r>
+      <w:proofErr w:type="gramEnd"/>
+      <w:r>
+        <w:rPr>
+          <w:lang w:val="en-US"/>
+        </w:rPr>
+        <w:t>.). MIT Press and McGraw-Hill.</w:t>
+      </w:r>
     </w:p>
     <w:p>
       <w:pPr>
@@ -9533,224 +9459,142 @@
           <w:lang w:val="en-US"/>
         </w:rPr>
       </w:pPr>
-      <w:proofErr w:type="spellStart"/>
-      <w:r>
+    </w:p>
+    <w:p>
+      <w:pPr>
+        <w:ind w:left="284" w:hanging="284"/>
         <w:rPr>
           <w:lang w:val="en-US"/>
         </w:rPr>
-        <w:t>Cormen</w:t>
-      </w:r>
-      <w:proofErr w:type="spellEnd"/>
+      </w:pPr>
       <w:r>
         <w:rPr>
           <w:lang w:val="en-US"/>
         </w:rPr>
-        <w:t xml:space="preserve">, Thomas H.; </w:t>
-      </w:r>
-      <w:proofErr w:type="spellStart"/>
+        <w:t xml:space="preserve">Manber, UDI; [1989] Introduction to Algorithms </w:t>
+      </w:r>
+      <w:proofErr w:type="gramStart"/>
       <w:r>
         <w:rPr>
           <w:lang w:val="en-US"/>
         </w:rPr>
-        <w:t>Leiserson</w:t>
-      </w:r>
-      <w:proofErr w:type="spellEnd"/>
+        <w:t>A</w:t>
+      </w:r>
+      <w:proofErr w:type="gramEnd"/>
       <w:r>
         <w:rPr>
           <w:lang w:val="en-US"/>
         </w:rPr>
-        <w:t xml:space="preserve">, Charles E.; </w:t>
-      </w:r>
-      <w:proofErr w:type="spellStart"/>
+        <w:t xml:space="preserve"> Creative Approa</w:t>
+      </w:r>
       <w:r>
         <w:rPr>
           <w:lang w:val="en-US"/>
         </w:rPr>
-        <w:t>Rivest</w:t>
-      </w:r>
-      <w:proofErr w:type="spellEnd"/>
+        <w:t>ch</w:t>
+      </w:r>
       <w:r>
         <w:rPr>
           <w:lang w:val="en-US"/>
         </w:rPr>
-        <w:t xml:space="preserve">, Ronald L.; Stein, Clifford (2009) [1990]. </w:t>
+        <w:t>. Adison-</w:t>
       </w:r>
       <w:proofErr w:type="spellStart"/>
       <w:r>
         <w:rPr>
           <w:lang w:val="en-US"/>
         </w:rPr>
-        <w:t>Algoritmos</w:t>
+        <w:t>Weley</w:t>
       </w:r>
       <w:proofErr w:type="spellEnd"/>
       <w:r>
         <w:rPr>
           <w:lang w:val="en-US"/>
         </w:rPr>
-        <w:t xml:space="preserve"> (3rd </w:t>
-      </w:r>
-      <w:proofErr w:type="gramStart"/>
-      <w:r>
+        <w:t>.</w:t>
+      </w:r>
+    </w:p>
+    <w:p>
+      <w:pPr>
+        <w:ind w:left="284" w:hanging="284"/>
         <w:rPr>
           <w:lang w:val="en-US"/>
         </w:rPr>
-        <w:t>ed</w:t>
-      </w:r>
-      <w:proofErr w:type="gramEnd"/>
+      </w:pPr>
+    </w:p>
+    <w:p>
+      <w:pPr>
+        <w:ind w:left="284" w:hanging="284"/>
+      </w:pPr>
       <w:r>
         <w:rPr>
           <w:lang w:val="en-US"/>
         </w:rPr>
-        <w:t>.). MIT Press and McGraw-Hill.</w:t>
+        <w:t xml:space="preserve">Horowitz, Ellis; </w:t>
+      </w:r>
+      <w:proofErr w:type="spellStart"/>
+      <w:r>
+        <w:rPr>
+          <w:lang w:val="en-US"/>
+        </w:rPr>
+        <w:t>Sartaj</w:t>
+      </w:r>
+      <w:proofErr w:type="spellEnd"/>
+      <w:r>
+        <w:rPr>
+          <w:lang w:val="en-US"/>
+        </w:rPr>
+        <w:t xml:space="preserve">, </w:t>
+      </w:r>
+      <w:proofErr w:type="spellStart"/>
+      <w:r>
+        <w:rPr>
+          <w:lang w:val="en-US"/>
+        </w:rPr>
+        <w:t>Sahni</w:t>
+      </w:r>
+      <w:proofErr w:type="spellEnd"/>
+      <w:r>
+        <w:rPr>
+          <w:lang w:val="en-US"/>
+        </w:rPr>
+        <w:t xml:space="preserve">; </w:t>
+      </w:r>
+      <w:proofErr w:type="spellStart"/>
+      <w:r>
+        <w:rPr>
+          <w:lang w:val="en-US"/>
+        </w:rPr>
+        <w:t>Rajasekaran</w:t>
+      </w:r>
+      <w:proofErr w:type="spellEnd"/>
+      <w:r>
+        <w:rPr>
+          <w:lang w:val="en-US"/>
+        </w:rPr>
+        <w:t xml:space="preserve">, </w:t>
+      </w:r>
+      <w:proofErr w:type="spellStart"/>
+      <w:r>
+        <w:rPr>
+          <w:lang w:val="en-US"/>
+        </w:rPr>
+        <w:t>Sanguthevar</w:t>
+      </w:r>
+      <w:proofErr w:type="spellEnd"/>
+      <w:r>
+        <w:rPr>
+          <w:lang w:val="en-US"/>
+        </w:rPr>
+        <w:t xml:space="preserve">; [1997]. Computer Algorithms. </w:t>
+      </w:r>
+      <w:r>
+        <w:t>Computer Science Press</w:t>
       </w:r>
     </w:p>
     <w:p>
       <w:pPr>
         <w:ind w:left="284" w:hanging="284"/>
-        <w:rPr>
-          <w:lang w:val="en-US"/>
-        </w:rPr>
-      </w:pPr>
-    </w:p>
-    <w:p>
-      <w:pPr>
-        <w:ind w:left="284" w:hanging="284"/>
-        <w:rPr>
-          <w:lang w:val="en-US"/>
-        </w:rPr>
-      </w:pPr>
-      <w:r>
-        <w:rPr>
-          <w:lang w:val="en-US"/>
-        </w:rPr>
-        <w:t xml:space="preserve">Manber, UDI; [1989] Introduction to Algorithms </w:t>
-      </w:r>
-      <w:proofErr w:type="gramStart"/>
-      <w:r>
-        <w:rPr>
-          <w:lang w:val="en-US"/>
-        </w:rPr>
-        <w:t>A</w:t>
-      </w:r>
-      <w:proofErr w:type="gramEnd"/>
-      <w:r>
-        <w:rPr>
-          <w:lang w:val="en-US"/>
-        </w:rPr>
-        <w:t xml:space="preserve"> Creative Approa</w:t>
-      </w:r>
-      <w:r>
-        <w:rPr>
-          <w:lang w:val="en-US"/>
-        </w:rPr>
-        <w:t>ch</w:t>
-      </w:r>
-      <w:r>
-        <w:rPr>
-          <w:lang w:val="en-US"/>
-        </w:rPr>
-        <w:t>. Adison-</w:t>
-      </w:r>
-      <w:proofErr w:type="spellStart"/>
-      <w:r>
-        <w:rPr>
-          <w:lang w:val="en-US"/>
-        </w:rPr>
-        <w:t>Weley</w:t>
-      </w:r>
-      <w:proofErr w:type="spellEnd"/>
-      <w:r>
-        <w:rPr>
-          <w:lang w:val="en-US"/>
-        </w:rPr>
-        <w:t>.</w:t>
-      </w:r>
-    </w:p>
-    <w:p>
-      <w:pPr>
-        <w:ind w:left="284" w:hanging="284"/>
-        <w:rPr>
-          <w:lang w:val="en-US"/>
-        </w:rPr>
-      </w:pPr>
-    </w:p>
-    <w:p>
-      <w:pPr>
-        <w:ind w:left="284" w:hanging="284"/>
-        <w:rPr>
-          <w:lang w:val="en-US"/>
-        </w:rPr>
-      </w:pPr>
-      <w:r>
-        <w:rPr>
-          <w:lang w:val="en-US"/>
-        </w:rPr>
-        <w:lastRenderedPageBreak/>
-        <w:t xml:space="preserve">Horowitz, Ellis; </w:t>
-      </w:r>
-      <w:proofErr w:type="spellStart"/>
-      <w:r>
-        <w:rPr>
-          <w:lang w:val="en-US"/>
-        </w:rPr>
-        <w:t>Sartaj</w:t>
-      </w:r>
-      <w:proofErr w:type="spellEnd"/>
-      <w:r>
-        <w:rPr>
-          <w:lang w:val="en-US"/>
-        </w:rPr>
-        <w:t xml:space="preserve">, </w:t>
-      </w:r>
-      <w:proofErr w:type="spellStart"/>
-      <w:r>
-        <w:rPr>
-          <w:lang w:val="en-US"/>
-        </w:rPr>
-        <w:t>Sahni</w:t>
-      </w:r>
-      <w:proofErr w:type="spellEnd"/>
-      <w:r>
-        <w:rPr>
-          <w:lang w:val="en-US"/>
-        </w:rPr>
-        <w:t xml:space="preserve">; </w:t>
-      </w:r>
-      <w:proofErr w:type="spellStart"/>
-      <w:r>
-        <w:rPr>
-          <w:lang w:val="en-US"/>
-        </w:rPr>
-        <w:t>Rajasekaran</w:t>
-      </w:r>
-      <w:proofErr w:type="spellEnd"/>
-      <w:r>
-        <w:rPr>
-          <w:lang w:val="en-US"/>
-        </w:rPr>
-        <w:t xml:space="preserve">, </w:t>
-      </w:r>
-      <w:proofErr w:type="spellStart"/>
-      <w:r>
-        <w:rPr>
-          <w:lang w:val="en-US"/>
-        </w:rPr>
-        <w:t>Sanguthevar</w:t>
-      </w:r>
-      <w:proofErr w:type="spellEnd"/>
-      <w:r>
-        <w:rPr>
-          <w:lang w:val="en-US"/>
-        </w:rPr>
-        <w:t>; [1997]. Computer Algorithms. Computer Science Press</w:t>
-      </w:r>
-    </w:p>
-    <w:p>
-      <w:pPr>
-        <w:ind w:left="284" w:hanging="284"/>
-        <w:rPr>
-          <w:lang w:val="en-US"/>
-        </w:rPr>
       </w:pPr>
     </w:p>
     <w:p>
@@ -13228,8 +13072,8 @@
         </c:dLbls>
         <c:marker val="1"/>
         <c:smooth val="0"/>
-        <c:axId val="460855488"/>
-        <c:axId val="460852352"/>
+        <c:axId val="363009904"/>
+        <c:axId val="363012256"/>
         <c:extLst>
           <c:ext xmlns:c15="http://schemas.microsoft.com/office/drawing/2012/chart" uri="{02D57815-91ED-43cb-92C2-25804820EDAC}">
             <c15:filteredLineSeries>
@@ -13344,7 +13188,7 @@
         </c:extLst>
       </c:lineChart>
       <c:catAx>
-        <c:axId val="460855488"/>
+        <c:axId val="363009904"/>
         <c:scaling>
           <c:orientation val="minMax"/>
         </c:scaling>
@@ -13387,7 +13231,7 @@
             <a:endParaRPr lang="pt-BR"/>
           </a:p>
         </c:txPr>
-        <c:crossAx val="460852352"/>
+        <c:crossAx val="363012256"/>
         <c:crosses val="autoZero"/>
         <c:auto val="1"/>
         <c:lblAlgn val="ctr"/>
@@ -13395,7 +13239,7 @@
         <c:noMultiLvlLbl val="0"/>
       </c:catAx>
       <c:valAx>
-        <c:axId val="460852352"/>
+        <c:axId val="363012256"/>
         <c:scaling>
           <c:logBase val="2"/>
           <c:orientation val="minMax"/>
@@ -13447,7 +13291,7 @@
             <a:endParaRPr lang="pt-BR"/>
           </a:p>
         </c:txPr>
-        <c:crossAx val="460855488"/>
+        <c:crossAx val="363009904"/>
         <c:crosses val="autoZero"/>
         <c:crossBetween val="between"/>
       </c:valAx>
@@ -14041,8 +13885,8 @@
         </c:dLbls>
         <c:marker val="1"/>
         <c:smooth val="0"/>
-        <c:axId val="367738960"/>
-        <c:axId val="367735432"/>
+        <c:axId val="363009512"/>
+        <c:axId val="462733128"/>
         <c:extLst>
           <c:ext xmlns:c15="http://schemas.microsoft.com/office/drawing/2012/chart" uri="{02D57815-91ED-43cb-92C2-25804820EDAC}">
             <c15:filteredLineSeries>
@@ -14157,7 +14001,7 @@
         </c:extLst>
       </c:lineChart>
       <c:catAx>
-        <c:axId val="367738960"/>
+        <c:axId val="363009512"/>
         <c:scaling>
           <c:orientation val="minMax"/>
         </c:scaling>
@@ -14200,7 +14044,7 @@
             <a:endParaRPr lang="pt-BR"/>
           </a:p>
         </c:txPr>
-        <c:crossAx val="367735432"/>
+        <c:crossAx val="462733128"/>
         <c:crosses val="autoZero"/>
         <c:auto val="1"/>
         <c:lblAlgn val="ctr"/>
@@ -14208,7 +14052,7 @@
         <c:noMultiLvlLbl val="0"/>
       </c:catAx>
       <c:valAx>
-        <c:axId val="367735432"/>
+        <c:axId val="462733128"/>
         <c:scaling>
           <c:logBase val="2"/>
           <c:orientation val="minMax"/>
@@ -14260,7 +14104,7 @@
             <a:endParaRPr lang="pt-BR"/>
           </a:p>
         </c:txPr>
-        <c:crossAx val="367738960"/>
+        <c:crossAx val="363009512"/>
         <c:crosses val="autoZero"/>
         <c:crossBetween val="between"/>
       </c:valAx>
@@ -14849,8 +14693,8 @@
         </c:dLbls>
         <c:marker val="1"/>
         <c:smooth val="0"/>
-        <c:axId val="367737784"/>
-        <c:axId val="367736216"/>
+        <c:axId val="462734304"/>
+        <c:axId val="462732344"/>
         <c:extLst>
           <c:ext xmlns:c15="http://schemas.microsoft.com/office/drawing/2012/chart" uri="{02D57815-91ED-43cb-92C2-25804820EDAC}">
             <c15:filteredLineSeries>
@@ -14965,7 +14809,7 @@
         </c:extLst>
       </c:lineChart>
       <c:catAx>
-        <c:axId val="367737784"/>
+        <c:axId val="462734304"/>
         <c:scaling>
           <c:orientation val="minMax"/>
         </c:scaling>
@@ -15008,7 +14852,7 @@
             <a:endParaRPr lang="pt-BR"/>
           </a:p>
         </c:txPr>
-        <c:crossAx val="367736216"/>
+        <c:crossAx val="462732344"/>
         <c:crosses val="autoZero"/>
         <c:auto val="1"/>
         <c:lblAlgn val="ctr"/>
@@ -15016,7 +14860,7 @@
         <c:noMultiLvlLbl val="0"/>
       </c:catAx>
       <c:valAx>
-        <c:axId val="367736216"/>
+        <c:axId val="462732344"/>
         <c:scaling>
           <c:logBase val="2"/>
           <c:orientation val="minMax"/>
@@ -15068,7 +14912,7 @@
             <a:endParaRPr lang="pt-BR"/>
           </a:p>
         </c:txPr>
-        <c:crossAx val="367737784"/>
+        <c:crossAx val="462734304"/>
         <c:crosses val="autoZero"/>
         <c:crossBetween val="between"/>
       </c:valAx>

</xml_diff>